<commit_message>
Update Chapter 8-The Timer Part 1.docx
</commit_message>
<xml_diff>
--- a/10 ... Chapter 8/Chapter 8-The Timer Part 1.docx
+++ b/10 ... Chapter 8/Chapter 8-The Timer Part 1.docx
@@ -569,6 +569,1658 @@
       </w:r>
     </w:p>
     <w:p/>
+    <w:p>
+      <w:r>
+        <w:t xml:space="preserve">A </w:t>
+      </w:r>
+      <w:r>
+        <w:rPr>
+          <w:color w:val="0000FF"/>
+        </w:rPr>
+        <w:t xml:space="preserve">timer is a software object </w:t>
+      </w:r>
+      <w:r>
+        <w:t>that allows a program to be notified at regular intervals. In Windows, timers are implemented using the SetTimer() and KillTimer() functions.</w:t>
+      </w:r>
+    </w:p>
+    <w:p/>
+    <w:p>
+      <w:pPr>
+        <w:rPr>
+          <w:sz w:val="28"/>
+          <w:szCs w:val="28"/>
+          <w14:textOutline w14:w="9525" w14:cap="rnd" w14:cmpd="sng" w14:algn="ctr">
+            <w14:solidFill>
+              <w14:srgbClr w14:val="00B050"/>
+            </w14:solidFill>
+            <w14:prstDash w14:val="solid"/>
+            <w14:bevel/>
+          </w14:textOutline>
+        </w:rPr>
+      </w:pPr>
+      <w:r>
+        <w:rPr>
+          <w:sz w:val="28"/>
+          <w:szCs w:val="28"/>
+          <w14:textOutline w14:w="9525" w14:cap="rnd" w14:cmpd="sng" w14:algn="ctr">
+            <w14:solidFill>
+              <w14:srgbClr w14:val="00B050"/>
+            </w14:solidFill>
+            <w14:prstDash w14:val="solid"/>
+            <w14:bevel/>
+          </w14:textOutline>
+        </w:rPr>
+        <w:t>SetTimer()`</w:t>
+      </w:r>
+    </w:p>
+    <w:p>
+      <w:r>
+        <w:t>The SetTimer() function takes three arguments:</w:t>
+      </w:r>
+    </w:p>
+    <w:p>
+      <w:pPr>
+        <w:pStyle w:val="ListParagraph"/>
+        <w:numPr>
+          <w:ilvl w:val="0"/>
+          <w:numId w:val="3"/>
+        </w:numPr>
+      </w:pPr>
+      <w:r>
+        <w:rPr>
+          <w:color w:val="0000FF"/>
+        </w:rPr>
+        <w:t xml:space="preserve">hWnd: </w:t>
+      </w:r>
+      <w:r>
+        <w:t>The window handle of the window that will receive the timer messages.</w:t>
+      </w:r>
+    </w:p>
+    <w:p>
+      <w:pPr>
+        <w:pStyle w:val="ListParagraph"/>
+        <w:numPr>
+          <w:ilvl w:val="0"/>
+          <w:numId w:val="3"/>
+        </w:numPr>
+      </w:pPr>
+      <w:r>
+        <w:rPr>
+          <w:color w:val="0000FF"/>
+        </w:rPr>
+        <w:t xml:space="preserve">uID: </w:t>
+      </w:r>
+      <w:r>
+        <w:t>A timer identifier. This identifier is used to distinguish between multiple timers that the same window may have.</w:t>
+      </w:r>
+    </w:p>
+    <w:p>
+      <w:pPr>
+        <w:pStyle w:val="ListParagraph"/>
+        <w:numPr>
+          <w:ilvl w:val="0"/>
+          <w:numId w:val="3"/>
+        </w:numPr>
+      </w:pPr>
+      <w:r>
+        <w:rPr>
+          <w:color w:val="0000FF"/>
+        </w:rPr>
+        <w:t xml:space="preserve">uElapse: </w:t>
+      </w:r>
+      <w:r>
+        <w:t>The time-out interval in milliseconds. This is the amount of time that must elapse before the window receives a WM_TIMER message.</w:t>
+      </w:r>
+    </w:p>
+    <w:p>
+      <w:r>
+        <w:t>The SetTimer() function returns a non-zero value if the timer was successfully created, and zero if an error occurred.</w:t>
+      </w:r>
+    </w:p>
+    <w:p>
+      <w:pPr>
+        <w:rPr>
+          <w:sz w:val="28"/>
+          <w:szCs w:val="28"/>
+          <w14:textOutline w14:w="9525" w14:cap="rnd" w14:cmpd="sng" w14:algn="ctr">
+            <w14:solidFill>
+              <w14:srgbClr w14:val="00B050"/>
+            </w14:solidFill>
+            <w14:prstDash w14:val="solid"/>
+            <w14:bevel/>
+          </w14:textOutline>
+        </w:rPr>
+      </w:pPr>
+      <w:r>
+        <w:rPr>
+          <w:sz w:val="28"/>
+          <w:szCs w:val="28"/>
+          <w14:textOutline w14:w="9525" w14:cap="rnd" w14:cmpd="sng" w14:algn="ctr">
+            <w14:solidFill>
+              <w14:srgbClr w14:val="00B050"/>
+            </w14:solidFill>
+            <w14:prstDash w14:val="solid"/>
+            <w14:bevel/>
+          </w14:textOutline>
+        </w:rPr>
+        <w:t>KillTimer()`</w:t>
+      </w:r>
+    </w:p>
+    <w:p>
+      <w:r>
+        <w:t>The KillTimer() function takes two arguments:</w:t>
+      </w:r>
+    </w:p>
+    <w:p>
+      <w:pPr>
+        <w:pStyle w:val="ListParagraph"/>
+        <w:numPr>
+          <w:ilvl w:val="0"/>
+          <w:numId w:val="4"/>
+        </w:numPr>
+      </w:pPr>
+      <w:r>
+        <w:rPr>
+          <w:color w:val="0000FF"/>
+        </w:rPr>
+        <w:t xml:space="preserve">hWnd: </w:t>
+      </w:r>
+      <w:r>
+        <w:t>The window handle of the window that is receiving the timer messages.</w:t>
+      </w:r>
+    </w:p>
+    <w:p>
+      <w:pPr>
+        <w:pStyle w:val="ListParagraph"/>
+        <w:numPr>
+          <w:ilvl w:val="0"/>
+          <w:numId w:val="4"/>
+        </w:numPr>
+      </w:pPr>
+      <w:r>
+        <w:rPr>
+          <w:color w:val="0000FF"/>
+        </w:rPr>
+        <w:t xml:space="preserve">uID: </w:t>
+      </w:r>
+      <w:r>
+        <w:t>The timer identifier that was returned by the SetTimer() function.</w:t>
+      </w:r>
+    </w:p>
+    <w:p>
+      <w:r>
+        <w:t>The KillTimer() function stops the timer and removes it from the system.</w:t>
+      </w:r>
+    </w:p>
+    <w:p/>
+    <w:p>
+      <w:pPr>
+        <w:rPr>
+          <w:sz w:val="28"/>
+          <w:szCs w:val="28"/>
+          <w14:textOutline w14:w="9525" w14:cap="rnd" w14:cmpd="sng" w14:algn="ctr">
+            <w14:solidFill>
+              <w14:srgbClr w14:val="00B050"/>
+            </w14:solidFill>
+            <w14:prstDash w14:val="solid"/>
+            <w14:bevel/>
+          </w14:textOutline>
+        </w:rPr>
+      </w:pPr>
+      <w:r>
+        <w:rPr>
+          <w:sz w:val="28"/>
+          <w:szCs w:val="28"/>
+          <w14:textOutline w14:w="9525" w14:cap="rnd" w14:cmpd="sng" w14:algn="ctr">
+            <w14:solidFill>
+              <w14:srgbClr w14:val="00B050"/>
+            </w14:solidFill>
+            <w14:prstDash w14:val="solid"/>
+            <w14:bevel/>
+          </w14:textOutline>
+        </w:rPr>
+        <w:t>WM_TIMER Message</w:t>
+      </w:r>
+    </w:p>
+    <w:p>
+      <w:r>
+        <w:t xml:space="preserve">The </w:t>
+      </w:r>
+      <w:r>
+        <w:rPr>
+          <w:color w:val="CC00CC"/>
+        </w:rPr>
+        <w:t>WM_TIMER message</w:t>
+      </w:r>
+      <w:r>
+        <w:t xml:space="preserve"> </w:t>
+      </w:r>
+      <w:r>
+        <w:t xml:space="preserve">is a Windows message that is sent to a window when a timer elapses. The wParam parameter of the WM_TIMER message contains the </w:t>
+      </w:r>
+      <w:r>
+        <w:rPr>
+          <w:color w:val="0000FF"/>
+        </w:rPr>
+        <w:t xml:space="preserve">timer identifier, </w:t>
+      </w:r>
+      <w:r>
+        <w:t>and the lParam parameter is unused.</w:t>
+      </w:r>
+    </w:p>
+    <w:p/>
+    <w:p>
+      <w:pPr>
+        <w:rPr>
+          <w:sz w:val="28"/>
+          <w:szCs w:val="28"/>
+          <w14:textOutline w14:w="9525" w14:cap="rnd" w14:cmpd="sng" w14:algn="ctr">
+            <w14:solidFill>
+              <w14:srgbClr w14:val="00B050"/>
+            </w14:solidFill>
+            <w14:prstDash w14:val="solid"/>
+            <w14:bevel/>
+          </w14:textOutline>
+        </w:rPr>
+      </w:pPr>
+      <w:r>
+        <w:rPr>
+          <w:sz w:val="28"/>
+          <w:szCs w:val="28"/>
+          <w14:textOutline w14:w="9525" w14:cap="rnd" w14:cmpd="sng" w14:algn="ctr">
+            <w14:solidFill>
+              <w14:srgbClr w14:val="00B050"/>
+            </w14:solidFill>
+            <w14:prstDash w14:val="solid"/>
+            <w14:bevel/>
+          </w14:textOutline>
+        </w:rPr>
+        <w:lastRenderedPageBreak/>
+        <w:t>Example</w:t>
+      </w:r>
+    </w:p>
+    <w:p>
+      <w:r>
+        <w:t>The following code shows how to create a timer that will send a WM_TIMER message to the window every second:</w:t>
+      </w:r>
+    </w:p>
+    <w:p>
+      <w:r>
+        <w:drawing>
+          <wp:inline distT="0" distB="0" distL="0" distR="0" wp14:anchorId="6BEF7297" wp14:editId="28DD777A">
+            <wp:extent cx="3142445" cy="486662"/>
+            <wp:effectExtent l="0" t="0" r="1270" b="8890"/>
+            <wp:docPr id="7" name="Picture 7"/>
+            <wp:cNvGraphicFramePr>
+              <a:graphicFrameLocks xmlns:a="http://schemas.openxmlformats.org/drawingml/2006/main" noChangeAspect="1"/>
+            </wp:cNvGraphicFramePr>
+            <a:graphic xmlns:a="http://schemas.openxmlformats.org/drawingml/2006/main">
+              <a:graphicData uri="http://schemas.openxmlformats.org/drawingml/2006/picture">
+                <pic:pic xmlns:pic="http://schemas.openxmlformats.org/drawingml/2006/picture">
+                  <pic:nvPicPr>
+                    <pic:cNvPr id="1" name=""/>
+                    <pic:cNvPicPr/>
+                  </pic:nvPicPr>
+                  <pic:blipFill>
+                    <a:blip r:embed="rId11"/>
+                    <a:stretch>
+                      <a:fillRect/>
+                    </a:stretch>
+                  </pic:blipFill>
+                  <pic:spPr>
+                    <a:xfrm>
+                      <a:off x="0" y="0"/>
+                      <a:ext cx="3169928" cy="490918"/>
+                    </a:xfrm>
+                    <a:prstGeom prst="rect">
+                      <a:avLst/>
+                    </a:prstGeom>
+                  </pic:spPr>
+                </pic:pic>
+              </a:graphicData>
+            </a:graphic>
+          </wp:inline>
+        </w:drawing>
+      </w:r>
+    </w:p>
+    <w:p>
+      <w:r>
+        <w:t>The following code shows how to stop the timer:</w:t>
+      </w:r>
+    </w:p>
+    <w:p>
+      <w:r>
+        <w:drawing>
+          <wp:inline distT="0" distB="0" distL="0" distR="0" wp14:anchorId="07AC0310" wp14:editId="210A587C">
+            <wp:extent cx="2453425" cy="432050"/>
+            <wp:effectExtent l="0" t="0" r="4445" b="6350"/>
+            <wp:docPr id="8" name="Picture 8"/>
+            <wp:cNvGraphicFramePr>
+              <a:graphicFrameLocks xmlns:a="http://schemas.openxmlformats.org/drawingml/2006/main" noChangeAspect="1"/>
+            </wp:cNvGraphicFramePr>
+            <a:graphic xmlns:a="http://schemas.openxmlformats.org/drawingml/2006/main">
+              <a:graphicData uri="http://schemas.openxmlformats.org/drawingml/2006/picture">
+                <pic:pic xmlns:pic="http://schemas.openxmlformats.org/drawingml/2006/picture">
+                  <pic:nvPicPr>
+                    <pic:cNvPr id="1" name=""/>
+                    <pic:cNvPicPr/>
+                  </pic:nvPicPr>
+                  <pic:blipFill>
+                    <a:blip r:embed="rId12"/>
+                    <a:stretch>
+                      <a:fillRect/>
+                    </a:stretch>
+                  </pic:blipFill>
+                  <pic:spPr>
+                    <a:xfrm>
+                      <a:off x="0" y="0"/>
+                      <a:ext cx="2464073" cy="433925"/>
+                    </a:xfrm>
+                    <a:prstGeom prst="rect">
+                      <a:avLst/>
+                    </a:prstGeom>
+                  </pic:spPr>
+                </pic:pic>
+              </a:graphicData>
+            </a:graphic>
+          </wp:inline>
+        </w:drawing>
+      </w:r>
+    </w:p>
+    <w:p>
+      <w:pPr>
+        <w:rPr>
+          <w:sz w:val="28"/>
+          <w:szCs w:val="28"/>
+          <w14:textOutline w14:w="9525" w14:cap="rnd" w14:cmpd="sng" w14:algn="ctr">
+            <w14:solidFill>
+              <w14:srgbClr w14:val="00B050"/>
+            </w14:solidFill>
+            <w14:prstDash w14:val="solid"/>
+            <w14:bevel/>
+          </w14:textOutline>
+        </w:rPr>
+      </w:pPr>
+      <w:r>
+        <w:rPr>
+          <w:sz w:val="28"/>
+          <w:szCs w:val="28"/>
+          <w14:textOutline w14:w="9525" w14:cap="rnd" w14:cmpd="sng" w14:algn="ctr">
+            <w14:solidFill>
+              <w14:srgbClr w14:val="00B050"/>
+            </w14:solidFill>
+            <w14:prstDash w14:val="solid"/>
+            <w14:bevel/>
+          </w14:textOutline>
+        </w:rPr>
+        <w:t>Timer Resolution</w:t>
+      </w:r>
+    </w:p>
+    <w:p>
+      <w:r>
+        <w:t xml:space="preserve">The </w:t>
+      </w:r>
+      <w:r>
+        <w:rPr>
+          <w:color w:val="C00000"/>
+        </w:rPr>
+        <w:t xml:space="preserve">resolution of the Windows timer </w:t>
+      </w:r>
+      <w:r>
+        <w:t xml:space="preserve">is the minimum amount of time that can elapse between timer notifications. </w:t>
+      </w:r>
+    </w:p>
+    <w:p>
+      <w:r>
+        <w:t xml:space="preserve">The resolution of the timer is </w:t>
+      </w:r>
+      <w:r>
+        <w:rPr>
+          <w:color w:val="0000FF"/>
+        </w:rPr>
+        <w:t>typically 55 milliseconds</w:t>
+      </w:r>
+      <w:r>
+        <w:t xml:space="preserve">. This means that the SetTimer() function will round down the time-out interval to an integral multiple of 55 milliseconds. </w:t>
+      </w:r>
+    </w:p>
+    <w:p>
+      <w:r>
+        <w:t xml:space="preserve">For example, a </w:t>
+      </w:r>
+      <w:r>
+        <w:rPr>
+          <w:color w:val="CC00CC"/>
+        </w:rPr>
+        <w:t xml:space="preserve">time-out interval of 1000 milliseconds </w:t>
+      </w:r>
+      <w:r>
+        <w:t>will be rounded down to 989 milliseconds.</w:t>
+      </w:r>
+    </w:p>
+    <w:p/>
+    <w:p>
+      <w:pPr>
+        <w:rPr>
+          <w:sz w:val="28"/>
+          <w:szCs w:val="28"/>
+          <w14:textOutline w14:w="9525" w14:cap="rnd" w14:cmpd="sng" w14:algn="ctr">
+            <w14:solidFill>
+              <w14:srgbClr w14:val="00B050"/>
+            </w14:solidFill>
+            <w14:prstDash w14:val="solid"/>
+            <w14:bevel/>
+          </w14:textOutline>
+        </w:rPr>
+      </w:pPr>
+      <w:r>
+        <w:rPr>
+          <w:sz w:val="28"/>
+          <w:szCs w:val="28"/>
+          <w14:textOutline w14:w="9525" w14:cap="rnd" w14:cmpd="sng" w14:algn="ctr">
+            <w14:solidFill>
+              <w14:srgbClr w14:val="00B050"/>
+            </w14:solidFill>
+            <w14:prstDash w14:val="solid"/>
+            <w14:bevel/>
+          </w14:textOutline>
+        </w:rPr>
+        <w:t>Performance Considerations</w:t>
+      </w:r>
+    </w:p>
+    <w:p>
+      <w:r>
+        <w:t xml:space="preserve">Timers can be used to implement a variety of features in Windows applications, such as </w:t>
+      </w:r>
+      <w:r>
+        <w:rPr>
+          <w:color w:val="0000FF"/>
+        </w:rPr>
+        <w:t>animation, real-time updates, and autosave</w:t>
+      </w:r>
+      <w:r>
+        <w:t xml:space="preserve">. </w:t>
+      </w:r>
+    </w:p>
+    <w:p>
+      <w:r>
+        <w:t xml:space="preserve">However, it is important to </w:t>
+      </w:r>
+      <w:r>
+        <w:rPr>
+          <w:color w:val="CC00CC"/>
+        </w:rPr>
+        <w:t>use timers carefully</w:t>
+      </w:r>
+      <w:r>
+        <w:t xml:space="preserve">, as they can consume CPU resources and affect the performance of an application. </w:t>
+      </w:r>
+    </w:p>
+    <w:p>
+      <w:r>
+        <w:t>For example, a timer that is set to a very short time-out interval can cause the application to become unresponsive.</w:t>
+      </w:r>
+    </w:p>
+    <w:p>
+      <w:r>
+        <w:t xml:space="preserve">The Windows timer is </w:t>
+      </w:r>
+      <w:r>
+        <w:rPr>
+          <w:color w:val="7030A0"/>
+        </w:rPr>
+        <w:t xml:space="preserve">a single-threaded object. </w:t>
+      </w:r>
+      <w:r>
+        <w:t xml:space="preserve">This means that it can only be used by one thread at a time. </w:t>
+      </w:r>
+    </w:p>
+    <w:p>
+      <w:r>
+        <w:t xml:space="preserve">If you need to use a timer in a multithreaded application, you must use a synchronization mechanism, </w:t>
+      </w:r>
+      <w:r>
+        <w:rPr>
+          <w:color w:val="CC00CC"/>
+        </w:rPr>
+        <w:t xml:space="preserve">such as a mutex, </w:t>
+      </w:r>
+      <w:r>
+        <w:t>to prevent race conditions.</w:t>
+      </w:r>
+    </w:p>
+    <w:p>
+      <w:r>
+        <w:t xml:space="preserve">The Windows timer is </w:t>
+      </w:r>
+      <w:r>
+        <w:rPr>
+          <w:color w:val="0000FF"/>
+        </w:rPr>
+        <w:t>not guaranteed to be accurate</w:t>
+      </w:r>
+      <w:r>
+        <w:t>. The accuracy of the timer can be affected by factors such as system load and hardware interrupts.</w:t>
+      </w:r>
+    </w:p>
+    <w:p/>
+    <w:p/>
+    <w:p/>
+    <w:p>
+      <w:pPr>
+        <w:rPr>
+          <w:sz w:val="28"/>
+          <w:szCs w:val="28"/>
+          <w14:textOutline w14:w="9525" w14:cap="rnd" w14:cmpd="sng" w14:algn="ctr">
+            <w14:solidFill>
+              <w14:srgbClr w14:val="00B050"/>
+            </w14:solidFill>
+            <w14:prstDash w14:val="solid"/>
+            <w14:bevel/>
+          </w14:textOutline>
+        </w:rPr>
+      </w:pPr>
+      <w:r>
+        <w:rPr>
+          <w:sz w:val="28"/>
+          <w:szCs w:val="28"/>
+          <w14:textOutline w14:w="9525" w14:cap="rnd" w14:cmpd="sng" w14:algn="ctr">
+            <w14:solidFill>
+              <w14:srgbClr w14:val="00B050"/>
+            </w14:solidFill>
+            <w14:prstDash w14:val="solid"/>
+            <w14:bevel/>
+          </w14:textOutline>
+        </w:rPr>
+        <w:lastRenderedPageBreak/>
+        <w:t>Timer Messages and Asynchronous Processing</w:t>
+      </w:r>
+    </w:p>
+    <w:p>
+      <w:r>
+        <w:t xml:space="preserve">Despite their name, timer messages in Windows programming are not asynchronous. </w:t>
+      </w:r>
+    </w:p>
+    <w:p>
+      <w:r>
+        <w:t xml:space="preserve">While they are </w:t>
+      </w:r>
+      <w:r>
+        <w:rPr>
+          <w:color w:val="CC00CC"/>
+        </w:rPr>
+        <w:t>generated by a hardware timer interrupt</w:t>
+      </w:r>
+      <w:r>
+        <w:t xml:space="preserve">, the way they are handled by the operating system and delivered to applications means that they are not guaranteed to interrupt the current processing of the application. Instead, they are </w:t>
+      </w:r>
+      <w:r>
+        <w:rPr>
+          <w:color w:val="0000FF"/>
+        </w:rPr>
+        <w:t xml:space="preserve">placed in the message queue </w:t>
+      </w:r>
+      <w:r>
+        <w:t>along with other messages, such as mouse clicks and keyboard events.</w:t>
+      </w:r>
+    </w:p>
+    <w:p>
+      <w:r>
+        <w:rPr>
+          <w:noProof/>
+        </w:rPr>
+        <w:drawing>
+          <wp:inline distT="0" distB="0" distL="0" distR="0" wp14:anchorId="785EBAAE" wp14:editId="3D0D47B5">
+            <wp:extent cx="5943600" cy="2415540"/>
+            <wp:effectExtent l="0" t="0" r="0" b="3810"/>
+            <wp:docPr id="9" name="Picture 9" descr="Memphis.dev - What is a message queue?"/>
+            <wp:cNvGraphicFramePr>
+              <a:graphicFrameLocks xmlns:a="http://schemas.openxmlformats.org/drawingml/2006/main" noChangeAspect="1"/>
+            </wp:cNvGraphicFramePr>
+            <a:graphic xmlns:a="http://schemas.openxmlformats.org/drawingml/2006/main">
+              <a:graphicData uri="http://schemas.openxmlformats.org/drawingml/2006/picture">
+                <pic:pic xmlns:pic="http://schemas.openxmlformats.org/drawingml/2006/picture">
+                  <pic:nvPicPr>
+                    <pic:cNvPr id="0" name="Picture 13" descr="Memphis.dev - What is a message queue?"/>
+                    <pic:cNvPicPr>
+                      <a:picLocks noChangeAspect="1" noChangeArrowheads="1"/>
+                    </pic:cNvPicPr>
+                  </pic:nvPicPr>
+                  <pic:blipFill>
+                    <a:blip r:embed="rId13" cstate="print">
+                      <a:extLst>
+                        <a:ext uri="{28A0092B-C50C-407E-A947-70E740481C1C}">
+                          <a14:useLocalDpi xmlns:a14="http://schemas.microsoft.com/office/drawing/2010/main" val="0"/>
+                        </a:ext>
+                      </a:extLst>
+                    </a:blip>
+                    <a:srcRect/>
+                    <a:stretch>
+                      <a:fillRect/>
+                    </a:stretch>
+                  </pic:blipFill>
+                  <pic:spPr bwMode="auto">
+                    <a:xfrm>
+                      <a:off x="0" y="0"/>
+                      <a:ext cx="5943600" cy="2415540"/>
+                    </a:xfrm>
+                    <a:prstGeom prst="rect">
+                      <a:avLst/>
+                    </a:prstGeom>
+                    <a:noFill/>
+                    <a:ln>
+                      <a:noFill/>
+                    </a:ln>
+                  </pic:spPr>
+                </pic:pic>
+              </a:graphicData>
+            </a:graphic>
+          </wp:inline>
+        </w:drawing>
+      </w:r>
+    </w:p>
+    <w:p>
+      <w:r>
+        <w:t xml:space="preserve">The </w:t>
+      </w:r>
+      <w:r>
+        <w:rPr>
+          <w:color w:val="0000FF"/>
+        </w:rPr>
+        <w:t>message queue is a FIFO (First-In, First-Out) data structure</w:t>
+      </w:r>
+      <w:r>
+        <w:t>, meaning that messages are processed in the order they are received. This means that if an application is busy processing other messages, it may not receive a timer message even if the timer has elapsed.</w:t>
+      </w:r>
+    </w:p>
+    <w:p/>
+    <w:p>
+      <w:pPr>
+        <w:rPr>
+          <w:sz w:val="28"/>
+          <w:szCs w:val="28"/>
+          <w14:textOutline w14:w="9525" w14:cap="rnd" w14:cmpd="sng" w14:algn="ctr">
+            <w14:solidFill>
+              <w14:srgbClr w14:val="00B050"/>
+            </w14:solidFill>
+            <w14:prstDash w14:val="solid"/>
+            <w14:bevel/>
+          </w14:textOutline>
+        </w:rPr>
+      </w:pPr>
+      <w:r>
+        <w:rPr>
+          <w:sz w:val="28"/>
+          <w:szCs w:val="28"/>
+          <w14:textOutline w14:w="9525" w14:cap="rnd" w14:cmpd="sng" w14:algn="ctr">
+            <w14:solidFill>
+              <w14:srgbClr w14:val="00B050"/>
+            </w14:solidFill>
+            <w14:prstDash w14:val="solid"/>
+            <w14:bevel/>
+          </w14:textOutline>
+        </w:rPr>
+        <w:t>Implications of Non-Asynchronous Timer Messages</w:t>
+      </w:r>
+    </w:p>
+    <w:p>
+      <w:r>
+        <w:t>The non-asynchronous nature of timer messages has several implications for Windows programmers:</w:t>
+      </w:r>
+    </w:p>
+    <w:p>
+      <w:r>
+        <w:rPr>
+          <w:color w:val="0000FF"/>
+        </w:rPr>
+        <w:t xml:space="preserve">Programs cannot rely on timer messages to provide precise timing. </w:t>
+      </w:r>
+      <w:r>
+        <w:t>The actual timing of timer messages can be affected by the load on the system and the order in which other messages are processed.</w:t>
+      </w:r>
+    </w:p>
+    <w:p>
+      <w:r>
+        <w:rPr>
+          <w:color w:val="0000FF"/>
+        </w:rPr>
+        <w:t xml:space="preserve">Programs should not use timer messages to interrupt the current processing of other messages. </w:t>
+      </w:r>
+      <w:r>
+        <w:t>If a program needs to perform an action at a specific time, it should use a different mechanism, such as a custom timer thread or a system timer API.</w:t>
+      </w:r>
+    </w:p>
+    <w:p>
+      <w:r>
+        <w:rPr>
+          <w:color w:val="0000FF"/>
+        </w:rPr>
+        <w:t xml:space="preserve">Programs should be able to handle the possibility of missing timer messages. </w:t>
+      </w:r>
+      <w:r>
+        <w:t>If an application relies on timer messages to update its state, it should be able to handle the situation where a timer message is not received as expected.</w:t>
+      </w:r>
+    </w:p>
+    <w:p/>
+    <w:p>
+      <w:pPr>
+        <w:rPr>
+          <w:sz w:val="28"/>
+          <w:szCs w:val="28"/>
+          <w14:textOutline w14:w="9525" w14:cap="rnd" w14:cmpd="sng" w14:algn="ctr">
+            <w14:solidFill>
+              <w14:srgbClr w14:val="00B050"/>
+            </w14:solidFill>
+            <w14:prstDash w14:val="solid"/>
+            <w14:bevel/>
+          </w14:textOutline>
+        </w:rPr>
+      </w:pPr>
+      <w:r>
+        <w:rPr>
+          <w:sz w:val="28"/>
+          <w:szCs w:val="28"/>
+          <w14:textOutline w14:w="9525" w14:cap="rnd" w14:cmpd="sng" w14:algn="ctr">
+            <w14:solidFill>
+              <w14:srgbClr w14:val="00B050"/>
+            </w14:solidFill>
+            <w14:prstDash w14:val="solid"/>
+            <w14:bevel/>
+          </w14:textOutline>
+        </w:rPr>
+        <w:lastRenderedPageBreak/>
+        <w:t>Strategies for Handling Timer Messages</w:t>
+      </w:r>
+    </w:p>
+    <w:p>
+      <w:r>
+        <w:t>Despite their limitations, timer messages can still be a useful tool for implementing certain features in Windows applications. However, programmers should be aware of the non-asynchronous nature of timer messages and take steps to mitigate the potential problems.</w:t>
+      </w:r>
+    </w:p>
+    <w:p>
+      <w:pPr>
+        <w:rPr>
+          <w14:textOutline w14:w="9525" w14:cap="rnd" w14:cmpd="sng" w14:algn="ctr">
+            <w14:solidFill>
+              <w14:srgbClr w14:val="0070C0"/>
+            </w14:solidFill>
+            <w14:prstDash w14:val="solid"/>
+            <w14:bevel/>
+          </w14:textOutline>
+        </w:rPr>
+      </w:pPr>
+      <w:r>
+        <w:rPr>
+          <w14:textOutline w14:w="9525" w14:cap="rnd" w14:cmpd="sng" w14:algn="ctr">
+            <w14:solidFill>
+              <w14:srgbClr w14:val="0070C0"/>
+            </w14:solidFill>
+            <w14:prstDash w14:val="solid"/>
+            <w14:bevel/>
+          </w14:textOutline>
+        </w:rPr>
+        <w:t>Here are some strategies for handling timer messages:</w:t>
+      </w:r>
+    </w:p>
+    <w:p>
+      <w:r>
+        <w:rPr>
+          <w:color w:val="CC00CC"/>
+        </w:rPr>
+        <w:t xml:space="preserve">Use timer messages to trigger updates, not to provide precise timing. </w:t>
+      </w:r>
+      <w:r>
+        <w:t>The timer can be used to signal to the application that it is time to update its state, but the actual timing of the update should be handled by the application itself.</w:t>
+      </w:r>
+    </w:p>
+    <w:p>
+      <w:r>
+        <w:rPr>
+          <w:noProof/>
+        </w:rPr>
+        <w:drawing>
+          <wp:inline distT="0" distB="0" distL="0" distR="0" wp14:anchorId="15E7D264" wp14:editId="08FF84AF">
+            <wp:extent cx="1578195" cy="1313645"/>
+            <wp:effectExtent l="0" t="0" r="3175" b="1270"/>
+            <wp:docPr id="10" name="Picture 10" descr="timer chat message vector flat illustration 16920502 Vector Art at Vecteezy"/>
+            <wp:cNvGraphicFramePr>
+              <a:graphicFrameLocks xmlns:a="http://schemas.openxmlformats.org/drawingml/2006/main" noChangeAspect="1"/>
+            </wp:cNvGraphicFramePr>
+            <a:graphic xmlns:a="http://schemas.openxmlformats.org/drawingml/2006/main">
+              <a:graphicData uri="http://schemas.openxmlformats.org/drawingml/2006/picture">
+                <pic:pic xmlns:pic="http://schemas.openxmlformats.org/drawingml/2006/picture">
+                  <pic:nvPicPr>
+                    <pic:cNvPr id="0" name="Picture 15" descr="timer chat message vector flat illustration 16920502 Vector Art at Vecteezy"/>
+                    <pic:cNvPicPr>
+                      <a:picLocks noChangeAspect="1" noChangeArrowheads="1"/>
+                    </pic:cNvPicPr>
+                  </pic:nvPicPr>
+                  <pic:blipFill>
+                    <a:blip r:embed="rId14" cstate="print">
+                      <a:extLst>
+                        <a:ext uri="{28A0092B-C50C-407E-A947-70E740481C1C}">
+                          <a14:useLocalDpi xmlns:a14="http://schemas.microsoft.com/office/drawing/2010/main" val="0"/>
+                        </a:ext>
+                      </a:extLst>
+                    </a:blip>
+                    <a:srcRect/>
+                    <a:stretch>
+                      <a:fillRect/>
+                    </a:stretch>
+                  </pic:blipFill>
+                  <pic:spPr bwMode="auto">
+                    <a:xfrm>
+                      <a:off x="0" y="0"/>
+                      <a:ext cx="1582965" cy="1317615"/>
+                    </a:xfrm>
+                    <a:prstGeom prst="rect">
+                      <a:avLst/>
+                    </a:prstGeom>
+                    <a:noFill/>
+                    <a:ln>
+                      <a:noFill/>
+                    </a:ln>
+                  </pic:spPr>
+                </pic:pic>
+              </a:graphicData>
+            </a:graphic>
+          </wp:inline>
+        </w:drawing>
+      </w:r>
+    </w:p>
+    <w:p>
+      <w:r>
+        <w:rPr>
+          <w:color w:val="CC00CC"/>
+        </w:rPr>
+        <w:t xml:space="preserve">Use a timer thread if precise timing is required. </w:t>
+      </w:r>
+      <w:r>
+        <w:t>If an application needs to perform an action at a specific time, it can use a custom timer thread to generate its own timer events. This thread can then interrupt the main thread to perform the action.</w:t>
+      </w:r>
+    </w:p>
+    <w:p>
+      <w:r>
+        <w:rPr>
+          <w:noProof/>
+        </w:rPr>
+        <w:drawing>
+          <wp:inline distT="0" distB="0" distL="0" distR="0" wp14:anchorId="4EDA364F" wp14:editId="50AF79A7">
+            <wp:extent cx="3334873" cy="1873876"/>
+            <wp:effectExtent l="0" t="0" r="0" b="0"/>
+            <wp:docPr id="11" name="Picture 11" descr="Portable C++ Timer Queue"/>
+            <wp:cNvGraphicFramePr>
+              <a:graphicFrameLocks xmlns:a="http://schemas.openxmlformats.org/drawingml/2006/main" noChangeAspect="1"/>
+            </wp:cNvGraphicFramePr>
+            <a:graphic xmlns:a="http://schemas.openxmlformats.org/drawingml/2006/main">
+              <a:graphicData uri="http://schemas.openxmlformats.org/drawingml/2006/picture">
+                <pic:pic xmlns:pic="http://schemas.openxmlformats.org/drawingml/2006/picture">
+                  <pic:nvPicPr>
+                    <pic:cNvPr id="0" name="Picture 17" descr="Portable C++ Timer Queue"/>
+                    <pic:cNvPicPr>
+                      <a:picLocks noChangeAspect="1" noChangeArrowheads="1"/>
+                    </pic:cNvPicPr>
+                  </pic:nvPicPr>
+                  <pic:blipFill>
+                    <a:blip r:embed="rId15">
+                      <a:extLst>
+                        <a:ext uri="{28A0092B-C50C-407E-A947-70E740481C1C}">
+                          <a14:useLocalDpi xmlns:a14="http://schemas.microsoft.com/office/drawing/2010/main" val="0"/>
+                        </a:ext>
+                      </a:extLst>
+                    </a:blip>
+                    <a:srcRect/>
+                    <a:stretch>
+                      <a:fillRect/>
+                    </a:stretch>
+                  </pic:blipFill>
+                  <pic:spPr bwMode="auto">
+                    <a:xfrm>
+                      <a:off x="0" y="0"/>
+                      <a:ext cx="3346149" cy="1880212"/>
+                    </a:xfrm>
+                    <a:prstGeom prst="rect">
+                      <a:avLst/>
+                    </a:prstGeom>
+                    <a:noFill/>
+                    <a:ln>
+                      <a:noFill/>
+                    </a:ln>
+                  </pic:spPr>
+                </pic:pic>
+              </a:graphicData>
+            </a:graphic>
+          </wp:inline>
+        </w:drawing>
+      </w:r>
+    </w:p>
+    <w:p>
+      <w:r>
+        <w:rPr>
+          <w:color w:val="CC00CC"/>
+        </w:rPr>
+        <w:t xml:space="preserve">Use a system timer API if available. </w:t>
+      </w:r>
+      <w:r>
+        <w:t>Some system timer APIs, such as the Multimedia Timer API, offer more precise timing than the standard Windows timer.</w:t>
+      </w:r>
+    </w:p>
+    <w:p>
+      <w:r>
+        <w:rPr>
+          <w:noProof/>
+        </w:rPr>
+        <w:drawing>
+          <wp:inline distT="0" distB="0" distL="0" distR="0" wp14:anchorId="5FC919EB" wp14:editId="669E81D1">
+            <wp:extent cx="3176142" cy="1667814"/>
+            <wp:effectExtent l="0" t="0" r="5715" b="8890"/>
+            <wp:docPr id="12" name="Picture 12" descr="Javascript Timer APIs"/>
+            <wp:cNvGraphicFramePr>
+              <a:graphicFrameLocks xmlns:a="http://schemas.openxmlformats.org/drawingml/2006/main" noChangeAspect="1"/>
+            </wp:cNvGraphicFramePr>
+            <a:graphic xmlns:a="http://schemas.openxmlformats.org/drawingml/2006/main">
+              <a:graphicData uri="http://schemas.openxmlformats.org/drawingml/2006/picture">
+                <pic:pic xmlns:pic="http://schemas.openxmlformats.org/drawingml/2006/picture">
+                  <pic:nvPicPr>
+                    <pic:cNvPr id="0" name="Picture 19" descr="Javascript Timer APIs"/>
+                    <pic:cNvPicPr>
+                      <a:picLocks noChangeAspect="1" noChangeArrowheads="1"/>
+                    </pic:cNvPicPr>
+                  </pic:nvPicPr>
+                  <pic:blipFill>
+                    <a:blip r:embed="rId16" cstate="print">
+                      <a:extLst>
+                        <a:ext uri="{28A0092B-C50C-407E-A947-70E740481C1C}">
+                          <a14:useLocalDpi xmlns:a14="http://schemas.microsoft.com/office/drawing/2010/main" val="0"/>
+                        </a:ext>
+                      </a:extLst>
+                    </a:blip>
+                    <a:srcRect/>
+                    <a:stretch>
+                      <a:fillRect/>
+                    </a:stretch>
+                  </pic:blipFill>
+                  <pic:spPr bwMode="auto">
+                    <a:xfrm>
+                      <a:off x="0" y="0"/>
+                      <a:ext cx="3200561" cy="1680636"/>
+                    </a:xfrm>
+                    <a:prstGeom prst="rect">
+                      <a:avLst/>
+                    </a:prstGeom>
+                    <a:noFill/>
+                    <a:ln>
+                      <a:noFill/>
+                    </a:ln>
+                  </pic:spPr>
+                </pic:pic>
+              </a:graphicData>
+            </a:graphic>
+          </wp:inline>
+        </w:drawing>
+      </w:r>
+    </w:p>
+    <w:p>
+      <w:pPr>
+        <w:rPr>
+          <w:sz w:val="40"/>
+          <w:szCs w:val="40"/>
+          <w14:textOutline w14:w="9525" w14:cap="rnd" w14:cmpd="sng" w14:algn="ctr">
+            <w14:solidFill>
+              <w14:srgbClr w14:val="FF0000"/>
+            </w14:solidFill>
+            <w14:prstDash w14:val="solid"/>
+            <w14:bevel/>
+          </w14:textOutline>
+        </w:rPr>
+      </w:pPr>
+      <w:r>
+        <w:rPr>
+          <w:sz w:val="40"/>
+          <w:szCs w:val="40"/>
+          <w14:textOutline w14:w="9525" w14:cap="rnd" w14:cmpd="sng" w14:algn="ctr">
+            <w14:solidFill>
+              <w14:srgbClr w14:val="FF0000"/>
+            </w14:solidFill>
+            <w14:prstDash w14:val="solid"/>
+            <w14:bevel/>
+          </w14:textOutline>
+        </w:rPr>
+        <w:lastRenderedPageBreak/>
+        <w:t>USING THE TIMER: THREE METHODS</w:t>
+      </w:r>
+    </w:p>
+    <w:p>
+      <w:r>
+        <w:t>There are three main methods for using the timer in Windows programming:</w:t>
+      </w:r>
+    </w:p>
+    <w:p/>
+    <w:p>
+      <w:pPr>
+        <w:rPr>
+          <w:sz w:val="28"/>
+          <w:szCs w:val="28"/>
+          <w14:textOutline w14:w="9525" w14:cap="rnd" w14:cmpd="sng" w14:algn="ctr">
+            <w14:solidFill>
+              <w14:srgbClr w14:val="00B050"/>
+            </w14:solidFill>
+            <w14:prstDash w14:val="solid"/>
+            <w14:bevel/>
+          </w14:textOutline>
+        </w:rPr>
+      </w:pPr>
+      <w:r>
+        <w:rPr>
+          <w:sz w:val="28"/>
+          <w:szCs w:val="28"/>
+          <w14:textOutline w14:w="9525" w14:cap="rnd" w14:cmpd="sng" w14:algn="ctr">
+            <w14:solidFill>
+              <w14:srgbClr w14:val="00B050"/>
+            </w14:solidFill>
+            <w14:prstDash w14:val="solid"/>
+            <w14:bevel/>
+          </w14:textOutline>
+        </w:rPr>
+        <w:t>Method 1: Simple Timer</w:t>
+      </w:r>
+    </w:p>
+    <w:p>
+      <w:r>
+        <w:t>This method is the simplest and most common way to use the timer. It involves calling the SetTimer function to create a timer that sends WM_TIMER messages to the window procedure of the application. The SetTimer function takes three arguments:</w:t>
+      </w:r>
+    </w:p>
+    <w:p>
+      <w:pPr>
+        <w:pStyle w:val="ListParagraph"/>
+        <w:numPr>
+          <w:ilvl w:val="0"/>
+          <w:numId w:val="5"/>
+        </w:numPr>
+      </w:pPr>
+      <w:r>
+        <w:rPr>
+          <w:color w:val="CC00CC"/>
+        </w:rPr>
+        <w:t xml:space="preserve">hwnd: </w:t>
+      </w:r>
+      <w:r>
+        <w:t>The window handle of the window whose window procedure will receive the WM_TIMER messages.</w:t>
+      </w:r>
+    </w:p>
+    <w:p>
+      <w:pPr>
+        <w:pStyle w:val="ListParagraph"/>
+        <w:numPr>
+          <w:ilvl w:val="0"/>
+          <w:numId w:val="5"/>
+        </w:numPr>
+      </w:pPr>
+      <w:r>
+        <w:rPr>
+          <w:color w:val="CC00CC"/>
+        </w:rPr>
+        <w:t xml:space="preserve">uID: </w:t>
+      </w:r>
+      <w:r>
+        <w:t>A timer ID, which should be a nonzero number. This ID is used to distinguish between multiple timers that the same window may have.</w:t>
+      </w:r>
+    </w:p>
+    <w:p>
+      <w:pPr>
+        <w:pStyle w:val="ListParagraph"/>
+        <w:numPr>
+          <w:ilvl w:val="0"/>
+          <w:numId w:val="5"/>
+        </w:numPr>
+      </w:pPr>
+      <w:r>
+        <w:rPr>
+          <w:color w:val="CC00CC"/>
+        </w:rPr>
+        <w:t xml:space="preserve">uElapse: </w:t>
+      </w:r>
+      <w:r>
+        <w:t>The time-out interval in milliseconds. This is the amount of time that must elapse before the window receives a WM_TIMER message.</w:t>
+      </w:r>
+    </w:p>
+    <w:p>
+      <w:r>
+        <w:t>The following code shows how to create a timer that sends a WM_TIMER message to the window every second:</w:t>
+      </w:r>
+    </w:p>
+    <w:p>
+      <w:r>
+        <w:drawing>
+          <wp:inline distT="0" distB="0" distL="0" distR="0" wp14:anchorId="1FD685E3" wp14:editId="792BAE28">
+            <wp:extent cx="2711003" cy="434065"/>
+            <wp:effectExtent l="0" t="0" r="0" b="4445"/>
+            <wp:docPr id="13" name="Picture 13"/>
+            <wp:cNvGraphicFramePr>
+              <a:graphicFrameLocks xmlns:a="http://schemas.openxmlformats.org/drawingml/2006/main" noChangeAspect="1"/>
+            </wp:cNvGraphicFramePr>
+            <a:graphic xmlns:a="http://schemas.openxmlformats.org/drawingml/2006/main">
+              <a:graphicData uri="http://schemas.openxmlformats.org/drawingml/2006/picture">
+                <pic:pic xmlns:pic="http://schemas.openxmlformats.org/drawingml/2006/picture">
+                  <pic:nvPicPr>
+                    <pic:cNvPr id="1" name=""/>
+                    <pic:cNvPicPr/>
+                  </pic:nvPicPr>
+                  <pic:blipFill>
+                    <a:blip r:embed="rId17"/>
+                    <a:stretch>
+                      <a:fillRect/>
+                    </a:stretch>
+                  </pic:blipFill>
+                  <pic:spPr>
+                    <a:xfrm>
+                      <a:off x="0" y="0"/>
+                      <a:ext cx="2727249" cy="436666"/>
+                    </a:xfrm>
+                    <a:prstGeom prst="rect">
+                      <a:avLst/>
+                    </a:prstGeom>
+                  </pic:spPr>
+                </pic:pic>
+              </a:graphicData>
+            </a:graphic>
+          </wp:inline>
+        </w:drawing>
+      </w:r>
+    </w:p>
+    <w:p>
+      <w:r>
+        <w:t>T</w:t>
+      </w:r>
+      <w:r>
+        <w:t>he KillTimer function can be used to stop the timer. The KillTimer function takes two arguments:</w:t>
+      </w:r>
+    </w:p>
+    <w:p>
+      <w:pPr>
+        <w:pStyle w:val="ListParagraph"/>
+        <w:numPr>
+          <w:ilvl w:val="0"/>
+          <w:numId w:val="6"/>
+        </w:numPr>
+      </w:pPr>
+      <w:r>
+        <w:rPr>
+          <w:color w:val="CC00CC"/>
+        </w:rPr>
+        <w:t xml:space="preserve">hwnd: </w:t>
+      </w:r>
+      <w:r>
+        <w:t>The window handle of the window that is receiving the timer messages.</w:t>
+      </w:r>
+    </w:p>
+    <w:p>
+      <w:pPr>
+        <w:pStyle w:val="ListParagraph"/>
+        <w:numPr>
+          <w:ilvl w:val="0"/>
+          <w:numId w:val="6"/>
+        </w:numPr>
+      </w:pPr>
+      <w:r>
+        <w:rPr>
+          <w:color w:val="CC00CC"/>
+        </w:rPr>
+        <w:t xml:space="preserve">uID: </w:t>
+      </w:r>
+      <w:r>
+        <w:t>The timer ID that was returned by the SetTimer function.</w:t>
+      </w:r>
+    </w:p>
+    <w:p>
+      <w:r>
+        <w:t>The following code shows how to stop the timer:</w:t>
+      </w:r>
+    </w:p>
+    <w:p>
+      <w:r>
+        <w:drawing>
+          <wp:inline distT="0" distB="0" distL="0" distR="0" wp14:anchorId="1282D1F8" wp14:editId="5FAFC70D">
+            <wp:extent cx="2195848" cy="377630"/>
+            <wp:effectExtent l="0" t="0" r="0" b="3810"/>
+            <wp:docPr id="14" name="Picture 14"/>
+            <wp:cNvGraphicFramePr>
+              <a:graphicFrameLocks xmlns:a="http://schemas.openxmlformats.org/drawingml/2006/main" noChangeAspect="1"/>
+            </wp:cNvGraphicFramePr>
+            <a:graphic xmlns:a="http://schemas.openxmlformats.org/drawingml/2006/main">
+              <a:graphicData uri="http://schemas.openxmlformats.org/drawingml/2006/picture">
+                <pic:pic xmlns:pic="http://schemas.openxmlformats.org/drawingml/2006/picture">
+                  <pic:nvPicPr>
+                    <pic:cNvPr id="1" name=""/>
+                    <pic:cNvPicPr/>
+                  </pic:nvPicPr>
+                  <pic:blipFill>
+                    <a:blip r:embed="rId18"/>
+                    <a:stretch>
+                      <a:fillRect/>
+                    </a:stretch>
+                  </pic:blipFill>
+                  <pic:spPr>
+                    <a:xfrm>
+                      <a:off x="0" y="0"/>
+                      <a:ext cx="2220246" cy="381826"/>
+                    </a:xfrm>
+                    <a:prstGeom prst="rect">
+                      <a:avLst/>
+                    </a:prstGeom>
+                  </pic:spPr>
+                </pic:pic>
+              </a:graphicData>
+            </a:graphic>
+          </wp:inline>
+        </w:drawing>
+      </w:r>
+    </w:p>
+    <w:p>
+      <w:r>
+        <w:t>The WM_TIMER message is a Windows message that is sent to a window when a timer elapses. The wParam parameter of the WM_TIMER message contains the timer ID, and the lParam parameter is unused.</w:t>
+      </w:r>
+    </w:p>
+    <w:p/>
+    <w:p/>
+    <w:p/>
+    <w:p/>
+    <w:p/>
+    <w:p/>
+    <w:p>
+      <w:pPr>
+        <w:rPr>
+          <w:sz w:val="28"/>
+          <w:szCs w:val="28"/>
+          <w14:textOutline w14:w="9525" w14:cap="rnd" w14:cmpd="sng" w14:algn="ctr">
+            <w14:solidFill>
+              <w14:srgbClr w14:val="00B050"/>
+            </w14:solidFill>
+            <w14:prstDash w14:val="solid"/>
+            <w14:bevel/>
+          </w14:textOutline>
+        </w:rPr>
+      </w:pPr>
+      <w:r>
+        <w:rPr>
+          <w:sz w:val="28"/>
+          <w:szCs w:val="28"/>
+          <w14:textOutline w14:w="9525" w14:cap="rnd" w14:cmpd="sng" w14:algn="ctr">
+            <w14:solidFill>
+              <w14:srgbClr w14:val="00B050"/>
+            </w14:solidFill>
+            <w14:prstDash w14:val="solid"/>
+            <w14:bevel/>
+          </w14:textOutline>
+        </w:rPr>
+        <w:t>Method 2: Using a Dialog Box Procedure</w:t>
+      </w:r>
+    </w:p>
+    <w:p>
+      <w:r>
+        <w:t xml:space="preserve">This method is similar to Method 1, but it uses </w:t>
+      </w:r>
+      <w:r>
+        <w:rPr>
+          <w:color w:val="CC00CC"/>
+        </w:rPr>
+        <w:t xml:space="preserve">a dialog box procedure </w:t>
+      </w:r>
+      <w:r>
+        <w:t>to handle the WM_TIMER messages. This can be useful if you want to use the timer to perform actions that affect multiple dialog boxes in your application.</w:t>
+      </w:r>
+    </w:p>
+    <w:p>
+      <w:r>
+        <w:t>The following code shows how to create a timer that sends a WM_TIMER message to the dialog box procedure every second:</w:t>
+      </w:r>
+    </w:p>
+    <w:p>
+      <w:r>
+        <w:drawing>
+          <wp:inline distT="0" distB="0" distL="0" distR="0" wp14:anchorId="75097D42" wp14:editId="06900ED8">
+            <wp:extent cx="2498501" cy="375129"/>
+            <wp:effectExtent l="0" t="0" r="0" b="6350"/>
+            <wp:docPr id="15" name="Picture 15"/>
+            <wp:cNvGraphicFramePr>
+              <a:graphicFrameLocks xmlns:a="http://schemas.openxmlformats.org/drawingml/2006/main" noChangeAspect="1"/>
+            </wp:cNvGraphicFramePr>
+            <a:graphic xmlns:a="http://schemas.openxmlformats.org/drawingml/2006/main">
+              <a:graphicData uri="http://schemas.openxmlformats.org/drawingml/2006/picture">
+                <pic:pic xmlns:pic="http://schemas.openxmlformats.org/drawingml/2006/picture">
+                  <pic:nvPicPr>
+                    <pic:cNvPr id="1" name=""/>
+                    <pic:cNvPicPr/>
+                  </pic:nvPicPr>
+                  <pic:blipFill>
+                    <a:blip r:embed="rId19"/>
+                    <a:stretch>
+                      <a:fillRect/>
+                    </a:stretch>
+                  </pic:blipFill>
+                  <pic:spPr>
+                    <a:xfrm>
+                      <a:off x="0" y="0"/>
+                      <a:ext cx="2519301" cy="378252"/>
+                    </a:xfrm>
+                    <a:prstGeom prst="rect">
+                      <a:avLst/>
+                    </a:prstGeom>
+                  </pic:spPr>
+                </pic:pic>
+              </a:graphicData>
+            </a:graphic>
+          </wp:inline>
+        </w:drawing>
+      </w:r>
+    </w:p>
+    <w:p>
+      <w:r>
+        <w:t>The dialog box procedure can then handle the WM_TIMER message by performing the desired actions.</w:t>
+      </w:r>
+    </w:p>
+    <w:p/>
+    <w:p>
+      <w:pPr>
+        <w:rPr>
+          <w:sz w:val="28"/>
+          <w:szCs w:val="28"/>
+          <w14:textOutline w14:w="9525" w14:cap="rnd" w14:cmpd="sng" w14:algn="ctr">
+            <w14:solidFill>
+              <w14:srgbClr w14:val="00B050"/>
+            </w14:solidFill>
+            <w14:prstDash w14:val="solid"/>
+            <w14:bevel/>
+          </w14:textOutline>
+        </w:rPr>
+      </w:pPr>
+      <w:r>
+        <w:rPr>
+          <w:sz w:val="28"/>
+          <w:szCs w:val="28"/>
+          <w14:textOutline w14:w="9525" w14:cap="rnd" w14:cmpd="sng" w14:algn="ctr">
+            <w14:solidFill>
+              <w14:srgbClr w14:val="00B050"/>
+            </w14:solidFill>
+            <w14:prstDash w14:val="solid"/>
+            <w14:bevel/>
+          </w14:textOutline>
+        </w:rPr>
+        <w:t>Method 3: Using a Timer Thread</w:t>
+      </w:r>
+    </w:p>
+    <w:p>
+      <w:r>
+        <w:t xml:space="preserve">This method is the most complex, but it also offers the most flexibility. It involves </w:t>
+      </w:r>
+      <w:r>
+        <w:rPr>
+          <w:color w:val="CC00CC"/>
+        </w:rPr>
+        <w:t xml:space="preserve">creating a worker thread </w:t>
+      </w:r>
+      <w:r>
+        <w:t>that is responsible for managing the timer and sending notifications to the main thread. This can be useful if you need to perform precise timing or if you want to avoid blocking the main thread.</w:t>
+      </w:r>
+    </w:p>
+    <w:p>
+      <w:r>
+        <w:t>The following code shows how to create a timer thread:</w:t>
+      </w:r>
+    </w:p>
+    <w:p>
+      <w:r>
+        <w:drawing>
+          <wp:inline distT="0" distB="0" distL="0" distR="0" wp14:anchorId="6312B552" wp14:editId="429706C5">
+            <wp:extent cx="3645568" cy="1371600"/>
+            <wp:effectExtent l="0" t="0" r="0" b="0"/>
+            <wp:docPr id="16" name="Picture 16"/>
+            <wp:cNvGraphicFramePr>
+              <a:graphicFrameLocks xmlns:a="http://schemas.openxmlformats.org/drawingml/2006/main" noChangeAspect="1"/>
+            </wp:cNvGraphicFramePr>
+            <a:graphic xmlns:a="http://schemas.openxmlformats.org/drawingml/2006/main">
+              <a:graphicData uri="http://schemas.openxmlformats.org/drawingml/2006/picture">
+                <pic:pic xmlns:pic="http://schemas.openxmlformats.org/drawingml/2006/picture">
+                  <pic:nvPicPr>
+                    <pic:cNvPr id="1" name=""/>
+                    <pic:cNvPicPr/>
+                  </pic:nvPicPr>
+                  <pic:blipFill>
+                    <a:blip r:embed="rId20"/>
+                    <a:stretch>
+                      <a:fillRect/>
+                    </a:stretch>
+                  </pic:blipFill>
+                  <pic:spPr>
+                    <a:xfrm>
+                      <a:off x="0" y="0"/>
+                      <a:ext cx="3655300" cy="1375262"/>
+                    </a:xfrm>
+                    <a:prstGeom prst="rect">
+                      <a:avLst/>
+                    </a:prstGeom>
+                  </pic:spPr>
+                </pic:pic>
+              </a:graphicData>
+            </a:graphic>
+          </wp:inline>
+        </w:drawing>
+      </w:r>
+    </w:p>
+    <w:p/>
+    <w:p/>
+    <w:p/>
+    <w:p/>
+    <w:p/>
+    <w:p/>
+    <w:p>
+      <w:pPr>
+        <w:rPr>
+          <w:color w:val="C00000"/>
+        </w:rPr>
+      </w:pPr>
+    </w:p>
+    <w:p>
+      <w:pPr>
+        <w:rPr>
+          <w:color w:val="C00000"/>
+        </w:rPr>
+      </w:pPr>
+    </w:p>
+    <w:p>
+      <w:pPr>
+        <w:rPr>
+          <w:color w:val="C00000"/>
+        </w:rPr>
+      </w:pPr>
+      <w:r>
+        <w:rPr>
+          <w:color w:val="C00000"/>
+        </w:rPr>
+        <w:lastRenderedPageBreak/>
+        <w:t xml:space="preserve">The code: </w:t>
+      </w:r>
+    </w:p>
+    <w:p>
+      <w:pPr>
+        <w:pStyle w:val="ListParagraph"/>
+        <w:numPr>
+          <w:ilvl w:val="0"/>
+          <w:numId w:val="7"/>
+        </w:numPr>
+      </w:pPr>
+      <w:r>
+        <w:rPr>
+          <w:color w:val="0000FF"/>
+        </w:rPr>
+        <w:t xml:space="preserve">NULL for Security Attributes: </w:t>
+      </w:r>
+      <w:r>
+        <w:t>In Windows, you can set security attributes for the thread. Here, we've used NULL, which means the thread gets default security attributes.</w:t>
+      </w:r>
+    </w:p>
+    <w:p>
+      <w:pPr>
+        <w:pStyle w:val="ListParagraph"/>
+        <w:numPr>
+          <w:ilvl w:val="0"/>
+          <w:numId w:val="7"/>
+        </w:numPr>
+      </w:pPr>
+      <w:r>
+        <w:rPr>
+          <w:color w:val="0000FF"/>
+        </w:rPr>
+        <w:t xml:space="preserve">Stack Size: </w:t>
+      </w:r>
+      <w:r>
+        <w:t>The stack size for the new thread is set to 0, which means it uses the default stack size.</w:t>
+      </w:r>
+    </w:p>
+    <w:p>
+      <w:pPr>
+        <w:pStyle w:val="ListParagraph"/>
+        <w:numPr>
+          <w:ilvl w:val="0"/>
+          <w:numId w:val="7"/>
+        </w:numPr>
+      </w:pPr>
+      <w:r>
+        <w:rPr>
+          <w:color w:val="0000FF"/>
+        </w:rPr>
+        <w:t xml:space="preserve">Thread Function: </w:t>
+      </w:r>
+      <w:r>
+        <w:t>TimerThreadProc is the function that the thread will execute. Make sure you've defined TimerThreadProc somewhere in your code.</w:t>
+      </w:r>
+    </w:p>
+    <w:p>
+      <w:pPr>
+        <w:pStyle w:val="ListParagraph"/>
+        <w:numPr>
+          <w:ilvl w:val="0"/>
+          <w:numId w:val="7"/>
+        </w:numPr>
+      </w:pPr>
+      <w:r>
+        <w:rPr>
+          <w:color w:val="0000FF"/>
+        </w:rPr>
+        <w:t xml:space="preserve">Thread Parameters: </w:t>
+      </w:r>
+      <w:r>
+        <w:t>The fourth parameter is a pointer to a variable to be passed to the thread function. In this case, it's NULL, indicating no specific data is being passed.</w:t>
+      </w:r>
+    </w:p>
+    <w:p>
+      <w:pPr>
+        <w:pStyle w:val="ListParagraph"/>
+        <w:numPr>
+          <w:ilvl w:val="0"/>
+          <w:numId w:val="7"/>
+        </w:numPr>
+      </w:pPr>
+      <w:r>
+        <w:rPr>
+          <w:color w:val="0000FF"/>
+        </w:rPr>
+        <w:t xml:space="preserve">Creation Flags: </w:t>
+      </w:r>
+      <w:r>
+        <w:t>The thread runs immediately after creation. The creation flags are set to 0.</w:t>
+      </w:r>
+    </w:p>
+    <w:p>
+      <w:pPr>
+        <w:pStyle w:val="ListParagraph"/>
+        <w:numPr>
+          <w:ilvl w:val="0"/>
+          <w:numId w:val="7"/>
+        </w:numPr>
+      </w:pPr>
+      <w:r>
+        <w:rPr>
+          <w:color w:val="0000FF"/>
+        </w:rPr>
+        <w:t xml:space="preserve">Thread ID: </w:t>
+      </w:r>
+      <w:r>
+        <w:t>The last parameter is a pointer to a variable that receives the thread identifier. In this case, it's set to NULL, meaning the thread identifier is not needed.</w:t>
+      </w:r>
+    </w:p>
+    <w:p>
+      <w:r>
+        <w:t xml:space="preserve">This code uses the CreateThread function to create a new thread and assigns the handle of the created thread to hTimerThread. </w:t>
+      </w:r>
+      <w:r>
+        <w:rPr>
+          <w:color w:val="CC00CC"/>
+        </w:rPr>
+        <w:t xml:space="preserve">Make sure to handle errors and manage the thread's lifecycle appropriately in your application. </w:t>
+      </w:r>
+      <w:r>
+        <w:t>And hey, threading can be a bit tricky, but it's a powerful tool for parallel execution! What do you think about threading in C++?</w:t>
+      </w:r>
+    </w:p>
+    <w:p>
+      <w:r>
+        <w:t xml:space="preserve">The </w:t>
+      </w:r>
+      <w:r>
+        <w:rPr>
+          <w:color w:val="0000FF"/>
+        </w:rPr>
+        <w:t xml:space="preserve">TimerThreadProc function </w:t>
+      </w:r>
+      <w:r>
+        <w:t>is responsible for managing the timer and sending notifications to the main thread. The following code shows an example of how to implement the TimerThreadProc function:</w:t>
+      </w:r>
+    </w:p>
+    <w:p>
+      <w:r>
+        <w:drawing>
+          <wp:inline distT="0" distB="0" distL="0" distR="0" wp14:anchorId="7ED5E126" wp14:editId="5B1ED6F3">
+            <wp:extent cx="4514536" cy="2021983"/>
+            <wp:effectExtent l="0" t="0" r="635" b="0"/>
+            <wp:docPr id="17" name="Picture 17"/>
+            <wp:cNvGraphicFramePr>
+              <a:graphicFrameLocks xmlns:a="http://schemas.openxmlformats.org/drawingml/2006/main" noChangeAspect="1"/>
+            </wp:cNvGraphicFramePr>
+            <a:graphic xmlns:a="http://schemas.openxmlformats.org/drawingml/2006/main">
+              <a:graphicData uri="http://schemas.openxmlformats.org/drawingml/2006/picture">
+                <pic:pic xmlns:pic="http://schemas.openxmlformats.org/drawingml/2006/picture">
+                  <pic:nvPicPr>
+                    <pic:cNvPr id="1" name=""/>
+                    <pic:cNvPicPr/>
+                  </pic:nvPicPr>
+                  <pic:blipFill>
+                    <a:blip r:embed="rId21"/>
+                    <a:stretch>
+                      <a:fillRect/>
+                    </a:stretch>
+                  </pic:blipFill>
+                  <pic:spPr>
+                    <a:xfrm>
+                      <a:off x="0" y="0"/>
+                      <a:ext cx="4526535" cy="2027357"/>
+                    </a:xfrm>
+                    <a:prstGeom prst="rect">
+                      <a:avLst/>
+                    </a:prstGeom>
+                  </pic:spPr>
+                </pic:pic>
+              </a:graphicData>
+            </a:graphic>
+          </wp:inline>
+        </w:drawing>
+      </w:r>
+    </w:p>
+    <w:p>
+      <w:r>
+        <w:t>The main thread can then handle the WM_TIMER message by performing the desired actions.</w:t>
+      </w:r>
+    </w:p>
     <w:sectPr>
       <w:pgSz w:w="12240" w:h="15840"/>
       <w:pgMar w:top="1440" w:right="1440" w:bottom="1440" w:left="1440" w:header="720" w:footer="720" w:gutter="0"/>
@@ -582,6 +2234,119 @@
 <file path=word/numbering.xml><?xml version="1.0" encoding="utf-8"?>
 <w:numbering xmlns:wpc="http://schemas.microsoft.com/office/word/2010/wordprocessingCanvas" xmlns:cx="http://schemas.microsoft.com/office/drawing/2014/chartex" xmlns:cx1="http://schemas.microsoft.com/office/drawing/2015/9/8/chartex" xmlns:cx2="http://schemas.microsoft.com/office/drawing/2015/10/21/chartex" xmlns:cx3="http://schemas.microsoft.com/office/drawing/2016/5/9/chartex" xmlns:cx4="http://schemas.microsoft.com/office/drawing/2016/5/10/chartex" xmlns:cx5="http://schemas.microsoft.com/office/drawing/2016/5/11/chartex" xmlns:cx6="http://schemas.microsoft.com/office/drawing/2016/5/12/chartex" xmlns:cx7="http://schemas.microsoft.com/office/drawing/2016/5/13/chartex" xmlns:cx8="http://schemas.microsoft.com/office/drawing/2016/5/14/chartex" xmlns:mc="http://schemas.openxmlformats.org/markup-compatibility/2006" xmlns:aink="http://schemas.microsoft.com/office/drawing/2016/ink" xmlns:am3d="http://schemas.microsoft.com/office/drawing/2017/model3d" xmlns:o="urn:schemas-microsoft-com:office:office" xmlns:r="http://schemas.openxmlformats.org/officeDocument/2006/relationships" xmlns:m="http://schemas.openxmlformats.org/officeDocument/2006/math" xmlns:v="urn:schemas-microsoft-com:vml" xmlns:wp14="http://schemas.microsoft.com/office/word/2010/wordprocessingDrawing" xmlns:wp="http://schemas.openxmlformats.org/drawingml/2006/wordprocessingDrawing" xmlns:w10="urn:schemas-microsoft-com:office:word" xmlns:w="http://schemas.openxmlformats.org/wordprocessingml/2006/main" xmlns:w14="http://schemas.microsoft.com/office/word/2010/wordml" xmlns:w15="http://schemas.microsoft.com/office/word/2012/wordml" xmlns:w16cex="http://schemas.microsoft.com/office/word/2018/wordml/cex" xmlns:w16cid="http://schemas.microsoft.com/office/word/2016/wordml/cid" xmlns:w16="http://schemas.microsoft.com/office/word/2018/wordml" xmlns:w16sdtdh="http://schemas.microsoft.com/office/word/2020/wordml/sdtdatahash" xmlns:w16se="http://schemas.microsoft.com/office/word/2015/wordml/symex" xmlns:wpg="http://schemas.microsoft.com/office/word/2010/wordprocessingGroup" xmlns:wpi="http://schemas.microsoft.com/office/word/2010/wordprocessingInk" xmlns:wne="http://schemas.microsoft.com/office/word/2006/wordml" xmlns:wps="http://schemas.microsoft.com/office/word/2010/wordprocessingShape" mc:Ignorable="w14 w15 w16se w16cid w16 w16cex w16sdtdh wp14">
   <w:abstractNum w:abstractNumId="0" w15:restartNumberingAfterBreak="0">
+    <w:nsid w:val="350B32CF"/>
+    <w:multiLevelType w:val="hybridMultilevel"/>
+    <w:tmpl w:val="EDF20FC4"/>
+    <w:lvl w:ilvl="0" w:tplc="0409000B">
+      <w:start w:val="1"/>
+      <w:numFmt w:val="bullet"/>
+      <w:lvlText w:val=""/>
+      <w:lvlJc w:val="left"/>
+      <w:pPr>
+        <w:ind w:left="720" w:hanging="360"/>
+      </w:pPr>
+      <w:rPr>
+        <w:rFonts w:ascii="Wingdings" w:hAnsi="Wingdings" w:hint="default"/>
+      </w:rPr>
+    </w:lvl>
+    <w:lvl w:ilvl="1" w:tplc="04090003" w:tentative="1">
+      <w:start w:val="1"/>
+      <w:numFmt w:val="bullet"/>
+      <w:lvlText w:val="o"/>
+      <w:lvlJc w:val="left"/>
+      <w:pPr>
+        <w:ind w:left="1440" w:hanging="360"/>
+      </w:pPr>
+      <w:rPr>
+        <w:rFonts w:ascii="Courier New" w:hAnsi="Courier New" w:cs="Courier New" w:hint="default"/>
+      </w:rPr>
+    </w:lvl>
+    <w:lvl w:ilvl="2" w:tplc="04090005" w:tentative="1">
+      <w:start w:val="1"/>
+      <w:numFmt w:val="bullet"/>
+      <w:lvlText w:val=""/>
+      <w:lvlJc w:val="left"/>
+      <w:pPr>
+        <w:ind w:left="2160" w:hanging="360"/>
+      </w:pPr>
+      <w:rPr>
+        <w:rFonts w:ascii="Wingdings" w:hAnsi="Wingdings" w:hint="default"/>
+      </w:rPr>
+    </w:lvl>
+    <w:lvl w:ilvl="3" w:tplc="04090001" w:tentative="1">
+      <w:start w:val="1"/>
+      <w:numFmt w:val="bullet"/>
+      <w:lvlText w:val=""/>
+      <w:lvlJc w:val="left"/>
+      <w:pPr>
+        <w:ind w:left="2880" w:hanging="360"/>
+      </w:pPr>
+      <w:rPr>
+        <w:rFonts w:ascii="Symbol" w:hAnsi="Symbol" w:hint="default"/>
+      </w:rPr>
+    </w:lvl>
+    <w:lvl w:ilvl="4" w:tplc="04090003" w:tentative="1">
+      <w:start w:val="1"/>
+      <w:numFmt w:val="bullet"/>
+      <w:lvlText w:val="o"/>
+      <w:lvlJc w:val="left"/>
+      <w:pPr>
+        <w:ind w:left="3600" w:hanging="360"/>
+      </w:pPr>
+      <w:rPr>
+        <w:rFonts w:ascii="Courier New" w:hAnsi="Courier New" w:cs="Courier New" w:hint="default"/>
+      </w:rPr>
+    </w:lvl>
+    <w:lvl w:ilvl="5" w:tplc="04090005" w:tentative="1">
+      <w:start w:val="1"/>
+      <w:numFmt w:val="bullet"/>
+      <w:lvlText w:val=""/>
+      <w:lvlJc w:val="left"/>
+      <w:pPr>
+        <w:ind w:left="4320" w:hanging="360"/>
+      </w:pPr>
+      <w:rPr>
+        <w:rFonts w:ascii="Wingdings" w:hAnsi="Wingdings" w:hint="default"/>
+      </w:rPr>
+    </w:lvl>
+    <w:lvl w:ilvl="6" w:tplc="04090001" w:tentative="1">
+      <w:start w:val="1"/>
+      <w:numFmt w:val="bullet"/>
+      <w:lvlText w:val=""/>
+      <w:lvlJc w:val="left"/>
+      <w:pPr>
+        <w:ind w:left="5040" w:hanging="360"/>
+      </w:pPr>
+      <w:rPr>
+        <w:rFonts w:ascii="Symbol" w:hAnsi="Symbol" w:hint="default"/>
+      </w:rPr>
+    </w:lvl>
+    <w:lvl w:ilvl="7" w:tplc="04090003" w:tentative="1">
+      <w:start w:val="1"/>
+      <w:numFmt w:val="bullet"/>
+      <w:lvlText w:val="o"/>
+      <w:lvlJc w:val="left"/>
+      <w:pPr>
+        <w:ind w:left="5760" w:hanging="360"/>
+      </w:pPr>
+      <w:rPr>
+        <w:rFonts w:ascii="Courier New" w:hAnsi="Courier New" w:cs="Courier New" w:hint="default"/>
+      </w:rPr>
+    </w:lvl>
+    <w:lvl w:ilvl="8" w:tplc="04090005" w:tentative="1">
+      <w:start w:val="1"/>
+      <w:numFmt w:val="bullet"/>
+      <w:lvlText w:val=""/>
+      <w:lvlJc w:val="left"/>
+      <w:pPr>
+        <w:ind w:left="6480" w:hanging="360"/>
+      </w:pPr>
+      <w:rPr>
+        <w:rFonts w:ascii="Wingdings" w:hAnsi="Wingdings" w:hint="default"/>
+      </w:rPr>
+    </w:lvl>
+  </w:abstractNum>
+  <w:abstractNum w:abstractNumId="1" w15:restartNumberingAfterBreak="0">
     <w:nsid w:val="40E0049B"/>
     <w:multiLevelType w:val="hybridMultilevel"/>
     <w:tmpl w:val="BFA24E88"/>
@@ -694,7 +2459,459 @@
       </w:rPr>
     </w:lvl>
   </w:abstractNum>
-  <w:abstractNum w:abstractNumId="1" w15:restartNumberingAfterBreak="0">
+  <w:abstractNum w:abstractNumId="2" w15:restartNumberingAfterBreak="0">
+    <w:nsid w:val="4A6662AC"/>
+    <w:multiLevelType w:val="hybridMultilevel"/>
+    <w:tmpl w:val="44528DBE"/>
+    <w:lvl w:ilvl="0" w:tplc="0409000B">
+      <w:start w:val="1"/>
+      <w:numFmt w:val="bullet"/>
+      <w:lvlText w:val=""/>
+      <w:lvlJc w:val="left"/>
+      <w:pPr>
+        <w:ind w:left="720" w:hanging="360"/>
+      </w:pPr>
+      <w:rPr>
+        <w:rFonts w:ascii="Wingdings" w:hAnsi="Wingdings" w:hint="default"/>
+      </w:rPr>
+    </w:lvl>
+    <w:lvl w:ilvl="1" w:tplc="04090003" w:tentative="1">
+      <w:start w:val="1"/>
+      <w:numFmt w:val="bullet"/>
+      <w:lvlText w:val="o"/>
+      <w:lvlJc w:val="left"/>
+      <w:pPr>
+        <w:ind w:left="1440" w:hanging="360"/>
+      </w:pPr>
+      <w:rPr>
+        <w:rFonts w:ascii="Courier New" w:hAnsi="Courier New" w:cs="Courier New" w:hint="default"/>
+      </w:rPr>
+    </w:lvl>
+    <w:lvl w:ilvl="2" w:tplc="04090005" w:tentative="1">
+      <w:start w:val="1"/>
+      <w:numFmt w:val="bullet"/>
+      <w:lvlText w:val=""/>
+      <w:lvlJc w:val="left"/>
+      <w:pPr>
+        <w:ind w:left="2160" w:hanging="360"/>
+      </w:pPr>
+      <w:rPr>
+        <w:rFonts w:ascii="Wingdings" w:hAnsi="Wingdings" w:hint="default"/>
+      </w:rPr>
+    </w:lvl>
+    <w:lvl w:ilvl="3" w:tplc="04090001" w:tentative="1">
+      <w:start w:val="1"/>
+      <w:numFmt w:val="bullet"/>
+      <w:lvlText w:val=""/>
+      <w:lvlJc w:val="left"/>
+      <w:pPr>
+        <w:ind w:left="2880" w:hanging="360"/>
+      </w:pPr>
+      <w:rPr>
+        <w:rFonts w:ascii="Symbol" w:hAnsi="Symbol" w:hint="default"/>
+      </w:rPr>
+    </w:lvl>
+    <w:lvl w:ilvl="4" w:tplc="04090003" w:tentative="1">
+      <w:start w:val="1"/>
+      <w:numFmt w:val="bullet"/>
+      <w:lvlText w:val="o"/>
+      <w:lvlJc w:val="left"/>
+      <w:pPr>
+        <w:ind w:left="3600" w:hanging="360"/>
+      </w:pPr>
+      <w:rPr>
+        <w:rFonts w:ascii="Courier New" w:hAnsi="Courier New" w:cs="Courier New" w:hint="default"/>
+      </w:rPr>
+    </w:lvl>
+    <w:lvl w:ilvl="5" w:tplc="04090005" w:tentative="1">
+      <w:start w:val="1"/>
+      <w:numFmt w:val="bullet"/>
+      <w:lvlText w:val=""/>
+      <w:lvlJc w:val="left"/>
+      <w:pPr>
+        <w:ind w:left="4320" w:hanging="360"/>
+      </w:pPr>
+      <w:rPr>
+        <w:rFonts w:ascii="Wingdings" w:hAnsi="Wingdings" w:hint="default"/>
+      </w:rPr>
+    </w:lvl>
+    <w:lvl w:ilvl="6" w:tplc="04090001" w:tentative="1">
+      <w:start w:val="1"/>
+      <w:numFmt w:val="bullet"/>
+      <w:lvlText w:val=""/>
+      <w:lvlJc w:val="left"/>
+      <w:pPr>
+        <w:ind w:left="5040" w:hanging="360"/>
+      </w:pPr>
+      <w:rPr>
+        <w:rFonts w:ascii="Symbol" w:hAnsi="Symbol" w:hint="default"/>
+      </w:rPr>
+    </w:lvl>
+    <w:lvl w:ilvl="7" w:tplc="04090003" w:tentative="1">
+      <w:start w:val="1"/>
+      <w:numFmt w:val="bullet"/>
+      <w:lvlText w:val="o"/>
+      <w:lvlJc w:val="left"/>
+      <w:pPr>
+        <w:ind w:left="5760" w:hanging="360"/>
+      </w:pPr>
+      <w:rPr>
+        <w:rFonts w:ascii="Courier New" w:hAnsi="Courier New" w:cs="Courier New" w:hint="default"/>
+      </w:rPr>
+    </w:lvl>
+    <w:lvl w:ilvl="8" w:tplc="04090005" w:tentative="1">
+      <w:start w:val="1"/>
+      <w:numFmt w:val="bullet"/>
+      <w:lvlText w:val=""/>
+      <w:lvlJc w:val="left"/>
+      <w:pPr>
+        <w:ind w:left="6480" w:hanging="360"/>
+      </w:pPr>
+      <w:rPr>
+        <w:rFonts w:ascii="Wingdings" w:hAnsi="Wingdings" w:hint="default"/>
+      </w:rPr>
+    </w:lvl>
+  </w:abstractNum>
+  <w:abstractNum w:abstractNumId="3" w15:restartNumberingAfterBreak="0">
+    <w:nsid w:val="4F582055"/>
+    <w:multiLevelType w:val="hybridMultilevel"/>
+    <w:tmpl w:val="443410DE"/>
+    <w:lvl w:ilvl="0" w:tplc="04090001">
+      <w:start w:val="1"/>
+      <w:numFmt w:val="bullet"/>
+      <w:lvlText w:val=""/>
+      <w:lvlJc w:val="left"/>
+      <w:pPr>
+        <w:ind w:left="720" w:hanging="360"/>
+      </w:pPr>
+      <w:rPr>
+        <w:rFonts w:ascii="Symbol" w:hAnsi="Symbol" w:hint="default"/>
+      </w:rPr>
+    </w:lvl>
+    <w:lvl w:ilvl="1" w:tplc="04090003" w:tentative="1">
+      <w:start w:val="1"/>
+      <w:numFmt w:val="bullet"/>
+      <w:lvlText w:val="o"/>
+      <w:lvlJc w:val="left"/>
+      <w:pPr>
+        <w:ind w:left="1440" w:hanging="360"/>
+      </w:pPr>
+      <w:rPr>
+        <w:rFonts w:ascii="Courier New" w:hAnsi="Courier New" w:cs="Courier New" w:hint="default"/>
+      </w:rPr>
+    </w:lvl>
+    <w:lvl w:ilvl="2" w:tplc="04090005" w:tentative="1">
+      <w:start w:val="1"/>
+      <w:numFmt w:val="bullet"/>
+      <w:lvlText w:val=""/>
+      <w:lvlJc w:val="left"/>
+      <w:pPr>
+        <w:ind w:left="2160" w:hanging="360"/>
+      </w:pPr>
+      <w:rPr>
+        <w:rFonts w:ascii="Wingdings" w:hAnsi="Wingdings" w:hint="default"/>
+      </w:rPr>
+    </w:lvl>
+    <w:lvl w:ilvl="3" w:tplc="04090001" w:tentative="1">
+      <w:start w:val="1"/>
+      <w:numFmt w:val="bullet"/>
+      <w:lvlText w:val=""/>
+      <w:lvlJc w:val="left"/>
+      <w:pPr>
+        <w:ind w:left="2880" w:hanging="360"/>
+      </w:pPr>
+      <w:rPr>
+        <w:rFonts w:ascii="Symbol" w:hAnsi="Symbol" w:hint="default"/>
+      </w:rPr>
+    </w:lvl>
+    <w:lvl w:ilvl="4" w:tplc="04090003" w:tentative="1">
+      <w:start w:val="1"/>
+      <w:numFmt w:val="bullet"/>
+      <w:lvlText w:val="o"/>
+      <w:lvlJc w:val="left"/>
+      <w:pPr>
+        <w:ind w:left="3600" w:hanging="360"/>
+      </w:pPr>
+      <w:rPr>
+        <w:rFonts w:ascii="Courier New" w:hAnsi="Courier New" w:cs="Courier New" w:hint="default"/>
+      </w:rPr>
+    </w:lvl>
+    <w:lvl w:ilvl="5" w:tplc="04090005" w:tentative="1">
+      <w:start w:val="1"/>
+      <w:numFmt w:val="bullet"/>
+      <w:lvlText w:val=""/>
+      <w:lvlJc w:val="left"/>
+      <w:pPr>
+        <w:ind w:left="4320" w:hanging="360"/>
+      </w:pPr>
+      <w:rPr>
+        <w:rFonts w:ascii="Wingdings" w:hAnsi="Wingdings" w:hint="default"/>
+      </w:rPr>
+    </w:lvl>
+    <w:lvl w:ilvl="6" w:tplc="04090001" w:tentative="1">
+      <w:start w:val="1"/>
+      <w:numFmt w:val="bullet"/>
+      <w:lvlText w:val=""/>
+      <w:lvlJc w:val="left"/>
+      <w:pPr>
+        <w:ind w:left="5040" w:hanging="360"/>
+      </w:pPr>
+      <w:rPr>
+        <w:rFonts w:ascii="Symbol" w:hAnsi="Symbol" w:hint="default"/>
+      </w:rPr>
+    </w:lvl>
+    <w:lvl w:ilvl="7" w:tplc="04090003" w:tentative="1">
+      <w:start w:val="1"/>
+      <w:numFmt w:val="bullet"/>
+      <w:lvlText w:val="o"/>
+      <w:lvlJc w:val="left"/>
+      <w:pPr>
+        <w:ind w:left="5760" w:hanging="360"/>
+      </w:pPr>
+      <w:rPr>
+        <w:rFonts w:ascii="Courier New" w:hAnsi="Courier New" w:cs="Courier New" w:hint="default"/>
+      </w:rPr>
+    </w:lvl>
+    <w:lvl w:ilvl="8" w:tplc="04090005" w:tentative="1">
+      <w:start w:val="1"/>
+      <w:numFmt w:val="bullet"/>
+      <w:lvlText w:val=""/>
+      <w:lvlJc w:val="left"/>
+      <w:pPr>
+        <w:ind w:left="6480" w:hanging="360"/>
+      </w:pPr>
+      <w:rPr>
+        <w:rFonts w:ascii="Wingdings" w:hAnsi="Wingdings" w:hint="default"/>
+      </w:rPr>
+    </w:lvl>
+  </w:abstractNum>
+  <w:abstractNum w:abstractNumId="4" w15:restartNumberingAfterBreak="0">
+    <w:nsid w:val="4FB81660"/>
+    <w:multiLevelType w:val="hybridMultilevel"/>
+    <w:tmpl w:val="10B2B8AC"/>
+    <w:lvl w:ilvl="0" w:tplc="0409000B">
+      <w:start w:val="1"/>
+      <w:numFmt w:val="bullet"/>
+      <w:lvlText w:val=""/>
+      <w:lvlJc w:val="left"/>
+      <w:pPr>
+        <w:ind w:left="720" w:hanging="360"/>
+      </w:pPr>
+      <w:rPr>
+        <w:rFonts w:ascii="Wingdings" w:hAnsi="Wingdings" w:hint="default"/>
+      </w:rPr>
+    </w:lvl>
+    <w:lvl w:ilvl="1" w:tplc="04090003" w:tentative="1">
+      <w:start w:val="1"/>
+      <w:numFmt w:val="bullet"/>
+      <w:lvlText w:val="o"/>
+      <w:lvlJc w:val="left"/>
+      <w:pPr>
+        <w:ind w:left="1440" w:hanging="360"/>
+      </w:pPr>
+      <w:rPr>
+        <w:rFonts w:ascii="Courier New" w:hAnsi="Courier New" w:cs="Courier New" w:hint="default"/>
+      </w:rPr>
+    </w:lvl>
+    <w:lvl w:ilvl="2" w:tplc="04090005" w:tentative="1">
+      <w:start w:val="1"/>
+      <w:numFmt w:val="bullet"/>
+      <w:lvlText w:val=""/>
+      <w:lvlJc w:val="left"/>
+      <w:pPr>
+        <w:ind w:left="2160" w:hanging="360"/>
+      </w:pPr>
+      <w:rPr>
+        <w:rFonts w:ascii="Wingdings" w:hAnsi="Wingdings" w:hint="default"/>
+      </w:rPr>
+    </w:lvl>
+    <w:lvl w:ilvl="3" w:tplc="04090001" w:tentative="1">
+      <w:start w:val="1"/>
+      <w:numFmt w:val="bullet"/>
+      <w:lvlText w:val=""/>
+      <w:lvlJc w:val="left"/>
+      <w:pPr>
+        <w:ind w:left="2880" w:hanging="360"/>
+      </w:pPr>
+      <w:rPr>
+        <w:rFonts w:ascii="Symbol" w:hAnsi="Symbol" w:hint="default"/>
+      </w:rPr>
+    </w:lvl>
+    <w:lvl w:ilvl="4" w:tplc="04090003" w:tentative="1">
+      <w:start w:val="1"/>
+      <w:numFmt w:val="bullet"/>
+      <w:lvlText w:val="o"/>
+      <w:lvlJc w:val="left"/>
+      <w:pPr>
+        <w:ind w:left="3600" w:hanging="360"/>
+      </w:pPr>
+      <w:rPr>
+        <w:rFonts w:ascii="Courier New" w:hAnsi="Courier New" w:cs="Courier New" w:hint="default"/>
+      </w:rPr>
+    </w:lvl>
+    <w:lvl w:ilvl="5" w:tplc="04090005" w:tentative="1">
+      <w:start w:val="1"/>
+      <w:numFmt w:val="bullet"/>
+      <w:lvlText w:val=""/>
+      <w:lvlJc w:val="left"/>
+      <w:pPr>
+        <w:ind w:left="4320" w:hanging="360"/>
+      </w:pPr>
+      <w:rPr>
+        <w:rFonts w:ascii="Wingdings" w:hAnsi="Wingdings" w:hint="default"/>
+      </w:rPr>
+    </w:lvl>
+    <w:lvl w:ilvl="6" w:tplc="04090001" w:tentative="1">
+      <w:start w:val="1"/>
+      <w:numFmt w:val="bullet"/>
+      <w:lvlText w:val=""/>
+      <w:lvlJc w:val="left"/>
+      <w:pPr>
+        <w:ind w:left="5040" w:hanging="360"/>
+      </w:pPr>
+      <w:rPr>
+        <w:rFonts w:ascii="Symbol" w:hAnsi="Symbol" w:hint="default"/>
+      </w:rPr>
+    </w:lvl>
+    <w:lvl w:ilvl="7" w:tplc="04090003" w:tentative="1">
+      <w:start w:val="1"/>
+      <w:numFmt w:val="bullet"/>
+      <w:lvlText w:val="o"/>
+      <w:lvlJc w:val="left"/>
+      <w:pPr>
+        <w:ind w:left="5760" w:hanging="360"/>
+      </w:pPr>
+      <w:rPr>
+        <w:rFonts w:ascii="Courier New" w:hAnsi="Courier New" w:cs="Courier New" w:hint="default"/>
+      </w:rPr>
+    </w:lvl>
+    <w:lvl w:ilvl="8" w:tplc="04090005" w:tentative="1">
+      <w:start w:val="1"/>
+      <w:numFmt w:val="bullet"/>
+      <w:lvlText w:val=""/>
+      <w:lvlJc w:val="left"/>
+      <w:pPr>
+        <w:ind w:left="6480" w:hanging="360"/>
+      </w:pPr>
+      <w:rPr>
+        <w:rFonts w:ascii="Wingdings" w:hAnsi="Wingdings" w:hint="default"/>
+      </w:rPr>
+    </w:lvl>
+  </w:abstractNum>
+  <w:abstractNum w:abstractNumId="5" w15:restartNumberingAfterBreak="0">
+    <w:nsid w:val="629E1C42"/>
+    <w:multiLevelType w:val="hybridMultilevel"/>
+    <w:tmpl w:val="83527DAC"/>
+    <w:lvl w:ilvl="0" w:tplc="04090001">
+      <w:start w:val="1"/>
+      <w:numFmt w:val="bullet"/>
+      <w:lvlText w:val=""/>
+      <w:lvlJc w:val="left"/>
+      <w:pPr>
+        <w:ind w:left="720" w:hanging="360"/>
+      </w:pPr>
+      <w:rPr>
+        <w:rFonts w:ascii="Symbol" w:hAnsi="Symbol" w:hint="default"/>
+      </w:rPr>
+    </w:lvl>
+    <w:lvl w:ilvl="1" w:tplc="04090003" w:tentative="1">
+      <w:start w:val="1"/>
+      <w:numFmt w:val="bullet"/>
+      <w:lvlText w:val="o"/>
+      <w:lvlJc w:val="left"/>
+      <w:pPr>
+        <w:ind w:left="1440" w:hanging="360"/>
+      </w:pPr>
+      <w:rPr>
+        <w:rFonts w:ascii="Courier New" w:hAnsi="Courier New" w:cs="Courier New" w:hint="default"/>
+      </w:rPr>
+    </w:lvl>
+    <w:lvl w:ilvl="2" w:tplc="04090005" w:tentative="1">
+      <w:start w:val="1"/>
+      <w:numFmt w:val="bullet"/>
+      <w:lvlText w:val=""/>
+      <w:lvlJc w:val="left"/>
+      <w:pPr>
+        <w:ind w:left="2160" w:hanging="360"/>
+      </w:pPr>
+      <w:rPr>
+        <w:rFonts w:ascii="Wingdings" w:hAnsi="Wingdings" w:hint="default"/>
+      </w:rPr>
+    </w:lvl>
+    <w:lvl w:ilvl="3" w:tplc="04090001" w:tentative="1">
+      <w:start w:val="1"/>
+      <w:numFmt w:val="bullet"/>
+      <w:lvlText w:val=""/>
+      <w:lvlJc w:val="left"/>
+      <w:pPr>
+        <w:ind w:left="2880" w:hanging="360"/>
+      </w:pPr>
+      <w:rPr>
+        <w:rFonts w:ascii="Symbol" w:hAnsi="Symbol" w:hint="default"/>
+      </w:rPr>
+    </w:lvl>
+    <w:lvl w:ilvl="4" w:tplc="04090003" w:tentative="1">
+      <w:start w:val="1"/>
+      <w:numFmt w:val="bullet"/>
+      <w:lvlText w:val="o"/>
+      <w:lvlJc w:val="left"/>
+      <w:pPr>
+        <w:ind w:left="3600" w:hanging="360"/>
+      </w:pPr>
+      <w:rPr>
+        <w:rFonts w:ascii="Courier New" w:hAnsi="Courier New" w:cs="Courier New" w:hint="default"/>
+      </w:rPr>
+    </w:lvl>
+    <w:lvl w:ilvl="5" w:tplc="04090005" w:tentative="1">
+      <w:start w:val="1"/>
+      <w:numFmt w:val="bullet"/>
+      <w:lvlText w:val=""/>
+      <w:lvlJc w:val="left"/>
+      <w:pPr>
+        <w:ind w:left="4320" w:hanging="360"/>
+      </w:pPr>
+      <w:rPr>
+        <w:rFonts w:ascii="Wingdings" w:hAnsi="Wingdings" w:hint="default"/>
+      </w:rPr>
+    </w:lvl>
+    <w:lvl w:ilvl="6" w:tplc="04090001" w:tentative="1">
+      <w:start w:val="1"/>
+      <w:numFmt w:val="bullet"/>
+      <w:lvlText w:val=""/>
+      <w:lvlJc w:val="left"/>
+      <w:pPr>
+        <w:ind w:left="5040" w:hanging="360"/>
+      </w:pPr>
+      <w:rPr>
+        <w:rFonts w:ascii="Symbol" w:hAnsi="Symbol" w:hint="default"/>
+      </w:rPr>
+    </w:lvl>
+    <w:lvl w:ilvl="7" w:tplc="04090003" w:tentative="1">
+      <w:start w:val="1"/>
+      <w:numFmt w:val="bullet"/>
+      <w:lvlText w:val="o"/>
+      <w:lvlJc w:val="left"/>
+      <w:pPr>
+        <w:ind w:left="5760" w:hanging="360"/>
+      </w:pPr>
+      <w:rPr>
+        <w:rFonts w:ascii="Courier New" w:hAnsi="Courier New" w:cs="Courier New" w:hint="default"/>
+      </w:rPr>
+    </w:lvl>
+    <w:lvl w:ilvl="8" w:tplc="04090005" w:tentative="1">
+      <w:start w:val="1"/>
+      <w:numFmt w:val="bullet"/>
+      <w:lvlText w:val=""/>
+      <w:lvlJc w:val="left"/>
+      <w:pPr>
+        <w:ind w:left="6480" w:hanging="360"/>
+      </w:pPr>
+      <w:rPr>
+        <w:rFonts w:ascii="Wingdings" w:hAnsi="Wingdings" w:hint="default"/>
+      </w:rPr>
+    </w:lvl>
+  </w:abstractNum>
+  <w:abstractNum w:abstractNumId="6" w15:restartNumberingAfterBreak="0">
     <w:nsid w:val="6C6E7876"/>
     <w:multiLevelType w:val="hybridMultilevel"/>
     <w:tmpl w:val="16E225A0"/>
@@ -808,10 +3025,25 @@
     </w:lvl>
   </w:abstractNum>
   <w:num w:numId="1">
+    <w:abstractNumId w:val="1"/>
+  </w:num>
+  <w:num w:numId="2">
+    <w:abstractNumId w:val="6"/>
+  </w:num>
+  <w:num w:numId="3">
+    <w:abstractNumId w:val="3"/>
+  </w:num>
+  <w:num w:numId="4">
+    <w:abstractNumId w:val="5"/>
+  </w:num>
+  <w:num w:numId="5">
     <w:abstractNumId w:val="0"/>
   </w:num>
-  <w:num w:numId="2">
-    <w:abstractNumId w:val="1"/>
+  <w:num w:numId="6">
+    <w:abstractNumId w:val="4"/>
+  </w:num>
+  <w:num w:numId="7">
+    <w:abstractNumId w:val="2"/>
   </w:num>
 </w:numbering>
 </file>

</xml_diff>

<commit_message>
Chapter 8 Timer Final
</commit_message>
<xml_diff>
--- a/10 ... Chapter 8/Chapter 8-The Timer Part 1.docx
+++ b/10 ... Chapter 8/Chapter 8-The Timer Part 1.docx
@@ -846,6 +846,9 @@
     </w:p>
     <w:p>
       <w:r>
+        <w:rPr>
+          <w:noProof/>
+        </w:rPr>
         <w:drawing>
           <wp:inline distT="0" distB="0" distL="0" distR="0" wp14:anchorId="6BEF7297" wp14:editId="28DD777A">
             <wp:extent cx="3142445" cy="486662"/>
@@ -890,6 +893,9 @@
     </w:p>
     <w:p>
       <w:r>
+        <w:rPr>
+          <w:noProof/>
+        </w:rPr>
         <w:drawing>
           <wp:inline distT="0" distB="0" distL="0" distR="0" wp14:anchorId="07AC0310" wp14:editId="210A587C">
             <wp:extent cx="2453425" cy="432050"/>
@@ -1719,6 +1725,9 @@
     </w:p>
     <w:p>
       <w:r>
+        <w:rPr>
+          <w:noProof/>
+        </w:rPr>
         <w:drawing>
           <wp:inline distT="0" distB="0" distL="0" distR="0" wp14:anchorId="1FD685E3" wp14:editId="792BAE28">
             <wp:extent cx="2711003" cy="434065"/>
@@ -1807,6 +1816,9 @@
     </w:p>
     <w:p>
       <w:r>
+        <w:rPr>
+          <w:noProof/>
+        </w:rPr>
         <w:drawing>
           <wp:inline distT="0" distB="0" distL="0" distR="0" wp14:anchorId="1282D1F8" wp14:editId="5FAFC70D">
             <wp:extent cx="2195848" cy="377630"/>
@@ -2025,6 +2037,9 @@
     </w:p>
     <w:p>
       <w:r>
+        <w:rPr>
+          <w:noProof/>
+        </w:rPr>
         <w:drawing>
           <wp:inline distT="0" distB="0" distL="0" distR="0" wp14:anchorId="33B1CB56" wp14:editId="339D1067">
             <wp:extent cx="5146353" cy="2234485"/>
@@ -2291,10 +2306,10 @@
             <v:path o:extrusionok="f" gradientshapeok="t" o:connecttype="rect"/>
             <o:lock v:ext="edit" aspectratio="t"/>
           </v:shapetype>
-          <v:shape id="_x0000_i1047" type="#_x0000_t75" style="width:77.45pt;height:50.2pt" o:ole="">
+          <v:shape id="_x0000_i1025" type="#_x0000_t75" style="width:77.45pt;height:50.2pt" o:ole="">
             <v:imagedata r:id="rId21" o:title=""/>
           </v:shape>
-          <o:OLEObject Type="Embed" ProgID="Package" ShapeID="_x0000_i1047" DrawAspect="Icon" ObjectID="_1762463799" r:id="rId22"/>
+          <o:OLEObject Type="Embed" ProgID="Package" ShapeID="_x0000_i1025" DrawAspect="Icon" ObjectID="_1762494751" r:id="rId22"/>
         </w:object>
       </w:r>
     </w:p>
@@ -2401,7 +2416,6 @@
     <w:p/>
     <w:p>
       <w:r>
-        <w:lastRenderedPageBreak/>
         <w:t>Main Points in the Notes</w:t>
       </w:r>
     </w:p>
@@ -2641,6 +2655,9 @@
     </w:p>
     <w:p>
       <w:r>
+        <w:rPr>
+          <w:noProof/>
+        </w:rPr>
         <w:drawing>
           <wp:inline distT="0" distB="0" distL="0" distR="0" wp14:anchorId="75097D42" wp14:editId="06900ED8">
             <wp:extent cx="2498501" cy="375129"/>
@@ -2785,7 +2802,6 @@
             <w14:bevel/>
           </w14:textOutline>
         </w:rPr>
-        <w:lastRenderedPageBreak/>
         <w:t>METHOD 3: USING A TIMER THREAD</w:t>
       </w:r>
     </w:p>
@@ -2810,6 +2826,9 @@
     </w:p>
     <w:p>
       <w:r>
+        <w:rPr>
+          <w:noProof/>
+        </w:rPr>
         <w:drawing>
           <wp:inline distT="0" distB="0" distL="0" distR="0" wp14:anchorId="6312B552" wp14:editId="429706C5">
             <wp:extent cx="3645568" cy="1371600"/>
@@ -3004,6 +3023,9 @@
     </w:p>
     <w:p>
       <w:r>
+        <w:rPr>
+          <w:noProof/>
+        </w:rPr>
         <w:drawing>
           <wp:inline distT="0" distB="0" distL="0" distR="0" wp14:anchorId="7ED5E126" wp14:editId="5B1ED6F3">
             <wp:extent cx="4514536" cy="2021983"/>
@@ -3267,6 +3289,9 @@
     </w:p>
     <w:p>
       <w:r>
+        <w:rPr>
+          <w:noProof/>
+        </w:rPr>
         <w:drawing>
           <wp:inline distT="0" distB="0" distL="0" distR="0" wp14:anchorId="11718149" wp14:editId="367BB236">
             <wp:extent cx="3831465" cy="411038"/>
@@ -3575,6 +3600,9 @@
     <w:p/>
     <w:p>
       <w:r>
+        <w:rPr>
+          <w:noProof/>
+        </w:rPr>
         <w:drawing>
           <wp:inline distT="0" distB="0" distL="0" distR="0" wp14:anchorId="447C75C3" wp14:editId="2ED5286A">
             <wp:extent cx="4893972" cy="2280716"/>
@@ -3723,6 +3751,9 @@
     </w:p>
     <w:p>
       <w:r>
+        <w:rPr>
+          <w:noProof/>
+        </w:rPr>
         <w:drawing>
           <wp:inline distT="0" distB="0" distL="0" distR="0" wp14:anchorId="303F6F0D" wp14:editId="63C0ED98">
             <wp:extent cx="4539803" cy="381630"/>
@@ -3880,6 +3911,9 @@
     </w:p>
     <w:p>
       <w:r>
+        <w:rPr>
+          <w:noProof/>
+        </w:rPr>
         <w:drawing>
           <wp:inline distT="0" distB="0" distL="0" distR="0" wp14:anchorId="529F4482" wp14:editId="5EC4E99B">
             <wp:extent cx="2414789" cy="337782"/>
@@ -4306,6 +4340,7 @@
         <w:rPr>
           <w:i/>
           <w:iCs/>
+          <w:noProof/>
           <w:sz w:val="28"/>
           <w:szCs w:val="28"/>
         </w:rPr>
@@ -5186,6 +5221,9 @@
     </w:p>
     <w:p>
       <w:r>
+        <w:rPr>
+          <w:noProof/>
+        </w:rPr>
         <w:drawing>
           <wp:inline distT="0" distB="0" distL="0" distR="0" wp14:anchorId="5FCFC370" wp14:editId="249A5DF4">
             <wp:extent cx="2724103" cy="2015836"/>
@@ -5421,6 +5459,9 @@
     </w:p>
     <w:p>
       <w:r>
+        <w:rPr>
+          <w:noProof/>
+        </w:rPr>
         <w:drawing>
           <wp:inline distT="0" distB="0" distL="0" distR="0" wp14:anchorId="6368D258" wp14:editId="51C7B10D">
             <wp:extent cx="3484418" cy="965748"/>
@@ -5835,11 +5876,1167 @@
       </w:r>
     </w:p>
     <w:p/>
-    <w:p>
-      <w:r>
+    <w:p/>
+    <w:p/>
+    <w:p/>
+    <w:p/>
+    <w:p/>
+    <w:p/>
+    <w:p/>
+    <w:p/>
+    <w:p/>
+    <w:p/>
+    <w:p>
+      <w:r>
+        <w:lastRenderedPageBreak/>
         <w:t>Analogue clock code next program….</w:t>
       </w:r>
     </w:p>
+    <w:p>
+      <w:r>
+        <w:drawing>
+          <wp:inline distT="0" distB="0" distL="0" distR="0" wp14:anchorId="288A6EEB" wp14:editId="7490CD25">
+            <wp:extent cx="5943600" cy="4376420"/>
+            <wp:effectExtent l="0" t="0" r="0" b="5080"/>
+            <wp:docPr id="18" name="Picture 18"/>
+            <wp:cNvGraphicFramePr>
+              <a:graphicFrameLocks xmlns:a="http://schemas.openxmlformats.org/drawingml/2006/main" noChangeAspect="1"/>
+            </wp:cNvGraphicFramePr>
+            <a:graphic xmlns:a="http://schemas.openxmlformats.org/drawingml/2006/main">
+              <a:graphicData uri="http://schemas.openxmlformats.org/drawingml/2006/picture">
+                <pic:pic xmlns:pic="http://schemas.openxmlformats.org/drawingml/2006/picture">
+                  <pic:nvPicPr>
+                    <pic:cNvPr id="1" name=""/>
+                    <pic:cNvPicPr/>
+                  </pic:nvPicPr>
+                  <pic:blipFill>
+                    <a:blip r:embed="rId33"/>
+                    <a:stretch>
+                      <a:fillRect/>
+                    </a:stretch>
+                  </pic:blipFill>
+                  <pic:spPr>
+                    <a:xfrm>
+                      <a:off x="0" y="0"/>
+                      <a:ext cx="5943600" cy="4376420"/>
+                    </a:xfrm>
+                    <a:prstGeom prst="rect">
+                      <a:avLst/>
+                    </a:prstGeom>
+                  </pic:spPr>
+                </pic:pic>
+              </a:graphicData>
+            </a:graphic>
+          </wp:inline>
+        </w:drawing>
+      </w:r>
+    </w:p>
+    <w:p/>
+    <w:p>
+      <w:pPr>
+        <w:rPr>
+          <w:sz w:val="28"/>
+          <w:szCs w:val="28"/>
+          <w14:textOutline w14:w="9525" w14:cap="rnd" w14:cmpd="sng" w14:algn="ctr">
+            <w14:solidFill>
+              <w14:srgbClr w14:val="00B050"/>
+            </w14:solidFill>
+            <w14:prstDash w14:val="solid"/>
+            <w14:bevel/>
+          </w14:textOutline>
+        </w:rPr>
+      </w:pPr>
+      <w:r>
+        <w:rPr>
+          <w:sz w:val="28"/>
+          <w:szCs w:val="28"/>
+          <w14:textOutline w14:w="9525" w14:cap="rnd" w14:cmpd="sng" w14:algn="ctr">
+            <w14:solidFill>
+              <w14:srgbClr w14:val="00B050"/>
+            </w14:solidFill>
+            <w14:prstDash w14:val="solid"/>
+            <w14:bevel/>
+          </w14:textOutline>
+        </w:rPr>
+        <w:t>Isotropic Mapping Mode and Setting Window and Viewport Extents</w:t>
+      </w:r>
+    </w:p>
+    <w:p>
+      <w:r>
+        <w:t>The isotropic mapping mode is once again an ideal choice for this application,</w:t>
+      </w:r>
+      <w:r>
+        <w:rPr>
+          <w:color w:val="0070C0"/>
+        </w:rPr>
+        <w:t xml:space="preserve"> as it allows for uniform scaling along both the x and y axes.</w:t>
+      </w:r>
+      <w:r>
+        <w:t xml:space="preserve"> The SetIsotropic function in CLOCK.C takes care of setting this mapping mode. </w:t>
+      </w:r>
+    </w:p>
+    <w:p>
+      <w:r>
+        <w:t xml:space="preserve">After establishing the isotropic mapping mode, the function </w:t>
+      </w:r>
+      <w:r>
+        <w:rPr>
+          <w:color w:val="C00000"/>
+        </w:rPr>
+        <w:t xml:space="preserve">sets the window extents to 1000 units, indicating the width and height of the drawing area. </w:t>
+      </w:r>
+      <w:r>
+        <w:t xml:space="preserve">The viewport extents are set to half the width of the client area and the negative of half the height of the client area. </w:t>
+      </w:r>
+    </w:p>
+    <w:p>
+      <w:pPr>
+        <w:rPr>
+          <w:color w:val="7030A0"/>
+        </w:rPr>
+      </w:pPr>
+      <w:r>
+        <w:t xml:space="preserve">This positions the viewport origin at the center of the client area, </w:t>
+      </w:r>
+      <w:r>
+        <w:rPr>
+          <w:color w:val="7030A0"/>
+        </w:rPr>
+        <w:t>creating a Cartesian coordinate system that extends 1000 units in all directions.</w:t>
+      </w:r>
+    </w:p>
+    <w:p/>
+    <w:p>
+      <w:r>
+        <w:object w:dxaOrig="1544" w:dyaOrig="1000" w14:anchorId="4F6F3CFA">
+          <v:shape id="_x0000_i1026" type="#_x0000_t75" style="width:77.45pt;height:50.2pt" o:ole="">
+            <v:imagedata r:id="rId34" o:title=""/>
+          </v:shape>
+          <o:OLEObject Type="Embed" ProgID="Package" ShapeID="_x0000_i1026" DrawAspect="Icon" ObjectID="_1762494752" r:id="rId35"/>
+        </w:object>
+      </w:r>
+    </w:p>
+    <w:p>
+      <w:pPr>
+        <w:rPr>
+          <w:sz w:val="28"/>
+          <w:szCs w:val="28"/>
+          <w14:textOutline w14:w="9525" w14:cap="rnd" w14:cmpd="sng" w14:algn="ctr">
+            <w14:solidFill>
+              <w14:srgbClr w14:val="00B050"/>
+            </w14:solidFill>
+            <w14:prstDash w14:val="solid"/>
+            <w14:bevel/>
+          </w14:textOutline>
+        </w:rPr>
+      </w:pPr>
+      <w:r>
+        <w:rPr>
+          <w:sz w:val="28"/>
+          <w:szCs w:val="28"/>
+          <w14:textOutline w14:w="9525" w14:cap="rnd" w14:cmpd="sng" w14:algn="ctr">
+            <w14:solidFill>
+              <w14:srgbClr w14:val="00B050"/>
+            </w14:solidFill>
+            <w14:prstDash w14:val="solid"/>
+            <w14:bevel/>
+          </w14:textOutline>
+        </w:rPr>
+        <w:lastRenderedPageBreak/>
+        <w:t>Rotating Points with RotatePoint Function</w:t>
+      </w:r>
+    </w:p>
+    <w:p>
+      <w:r>
+        <w:t xml:space="preserve">The </w:t>
+      </w:r>
+      <w:r>
+        <w:rPr>
+          <w:color w:val="6600FF"/>
+        </w:rPr>
+        <w:t>RotatePoint function introduces trigonometry into the program</w:t>
+      </w:r>
+      <w:r>
+        <w:t xml:space="preserve">. It takes three parameters: an array of points, the number of points in the array, and the angle of rotation in degrees. </w:t>
+      </w:r>
+    </w:p>
+    <w:p>
+      <w:r>
+        <w:t xml:space="preserve">The function rotates the provided points clockwise around the origin. For instance, rotating a </w:t>
+      </w:r>
+      <w:r>
+        <w:rPr>
+          <w:color w:val="6600FF"/>
+        </w:rPr>
+        <w:t xml:space="preserve">point at (0, 100) (representing the 12:00 position) </w:t>
+      </w:r>
+      <w:r>
+        <w:t xml:space="preserve">by 90 degrees would result in the </w:t>
+      </w:r>
+      <w:r>
+        <w:rPr>
+          <w:color w:val="6600FF"/>
+        </w:rPr>
+        <w:t xml:space="preserve">point (100, 0) (representing the 3:00 position). </w:t>
+      </w:r>
+      <w:r>
+        <w:t>The trigonometric formulas used for this rotation are as follows:</w:t>
+      </w:r>
+    </w:p>
+    <w:p>
+      <w:pPr>
+        <w:rPr>
+          <w:sz w:val="28"/>
+          <w:szCs w:val="28"/>
+          <w14:textOutline w14:w="9525" w14:cap="rnd" w14:cmpd="sng" w14:algn="ctr">
+            <w14:solidFill>
+              <w14:srgbClr w14:val="002060"/>
+            </w14:solidFill>
+            <w14:prstDash w14:val="solid"/>
+            <w14:bevel/>
+          </w14:textOutline>
+        </w:rPr>
+      </w:pPr>
+      <w:r>
+        <w:rPr>
+          <w:sz w:val="28"/>
+          <w:szCs w:val="28"/>
+          <w14:textOutline w14:w="9525" w14:cap="rnd" w14:cmpd="sng" w14:algn="ctr">
+            <w14:solidFill>
+              <w14:srgbClr w14:val="002060"/>
+            </w14:solidFill>
+            <w14:prstDash w14:val="solid"/>
+            <w14:bevel/>
+          </w14:textOutline>
+        </w:rPr>
+        <w:drawing>
+          <wp:inline distT="0" distB="0" distL="0" distR="0" wp14:anchorId="32D9C141" wp14:editId="5BF43685">
+            <wp:extent cx="3408218" cy="768450"/>
+            <wp:effectExtent l="0" t="0" r="1905" b="0"/>
+            <wp:docPr id="27" name="Picture 27"/>
+            <wp:cNvGraphicFramePr>
+              <a:graphicFrameLocks xmlns:a="http://schemas.openxmlformats.org/drawingml/2006/main" noChangeAspect="1"/>
+            </wp:cNvGraphicFramePr>
+            <a:graphic xmlns:a="http://schemas.openxmlformats.org/drawingml/2006/main">
+              <a:graphicData uri="http://schemas.openxmlformats.org/drawingml/2006/picture">
+                <pic:pic xmlns:pic="http://schemas.openxmlformats.org/drawingml/2006/picture">
+                  <pic:nvPicPr>
+                    <pic:cNvPr id="1" name=""/>
+                    <pic:cNvPicPr/>
+                  </pic:nvPicPr>
+                  <pic:blipFill>
+                    <a:blip r:embed="rId36"/>
+                    <a:stretch>
+                      <a:fillRect/>
+                    </a:stretch>
+                  </pic:blipFill>
+                  <pic:spPr>
+                    <a:xfrm>
+                      <a:off x="0" y="0"/>
+                      <a:ext cx="3428223" cy="772961"/>
+                    </a:xfrm>
+                    <a:prstGeom prst="rect">
+                      <a:avLst/>
+                    </a:prstGeom>
+                  </pic:spPr>
+                </pic:pic>
+              </a:graphicData>
+            </a:graphic>
+          </wp:inline>
+        </w:drawing>
+      </w:r>
+    </w:p>
+    <w:p>
+      <w:r>
+        <w:t xml:space="preserve">These formulas effectively </w:t>
+      </w:r>
+      <w:r>
+        <w:rPr>
+          <w:color w:val="0070C0"/>
+        </w:rPr>
+        <w:t xml:space="preserve">shift the point along the circumference of a circle </w:t>
+      </w:r>
+      <w:r>
+        <w:t>with a radius determined by the magnitude of the original point and an angle determined by the rotation angle.</w:t>
+      </w:r>
+    </w:p>
+    <w:p/>
+    <w:p>
+      <w:pPr>
+        <w:rPr>
+          <w:sz w:val="28"/>
+          <w:szCs w:val="28"/>
+          <w14:textOutline w14:w="9525" w14:cap="rnd" w14:cmpd="sng" w14:algn="ctr">
+            <w14:solidFill>
+              <w14:srgbClr w14:val="00B050"/>
+            </w14:solidFill>
+            <w14:prstDash w14:val="solid"/>
+            <w14:bevel/>
+          </w14:textOutline>
+        </w:rPr>
+      </w:pPr>
+      <w:r>
+        <w:rPr>
+          <w:sz w:val="28"/>
+          <w:szCs w:val="28"/>
+          <w14:textOutline w14:w="9525" w14:cap="rnd" w14:cmpd="sng" w14:algn="ctr">
+            <w14:solidFill>
+              <w14:srgbClr w14:val="00B050"/>
+            </w14:solidFill>
+            <w14:prstDash w14:val="solid"/>
+            <w14:bevel/>
+          </w14:textOutline>
+        </w:rPr>
+        <w:t>Drawing Clock Face Dots with DrawClock Function</w:t>
+      </w:r>
+    </w:p>
+    <w:p>
+      <w:r>
+        <w:t xml:space="preserve">The DrawClock function is </w:t>
+      </w:r>
+      <w:r>
+        <w:rPr>
+          <w:color w:val="C00000"/>
+        </w:rPr>
+        <w:t>responsible for drawing the 60 dots on the clock face.</w:t>
+      </w:r>
+      <w:r>
+        <w:t xml:space="preserve"> Starting with the top dot (representing 12:00), each dot is positioned 900 units from the origin. </w:t>
+      </w:r>
+    </w:p>
+    <w:p>
+      <w:r>
+        <w:t xml:space="preserve">The first dot is placed at (0, 900), and each </w:t>
+      </w:r>
+      <w:r>
+        <w:rPr>
+          <w:color w:val="6600FF"/>
+        </w:rPr>
+        <w:t xml:space="preserve">subsequent dot is rotated 6 degrees clockwise </w:t>
+      </w:r>
+      <w:r>
+        <w:t xml:space="preserve">from the vertical. Twelve of these dots are 100 units in diameter, while the rest are 33 units in diameter. The </w:t>
+      </w:r>
+      <w:r>
+        <w:rPr>
+          <w:color w:val="0000FF"/>
+        </w:rPr>
+        <w:t>Ellipse function</w:t>
+      </w:r>
+      <w:r>
+        <w:t xml:space="preserve"> is used to draw these dots.</w:t>
+      </w:r>
+    </w:p>
+    <w:p/>
+    <w:p>
+      <w:pPr>
+        <w:rPr>
+          <w:sz w:val="28"/>
+          <w:szCs w:val="28"/>
+          <w14:textOutline w14:w="9525" w14:cap="rnd" w14:cmpd="sng" w14:algn="ctr">
+            <w14:solidFill>
+              <w14:srgbClr w14:val="00B050"/>
+            </w14:solidFill>
+            <w14:prstDash w14:val="solid"/>
+            <w14:bevel/>
+          </w14:textOutline>
+        </w:rPr>
+      </w:pPr>
+      <w:r>
+        <w:rPr>
+          <w:sz w:val="28"/>
+          <w:szCs w:val="28"/>
+          <w14:textOutline w14:w="9525" w14:cap="rnd" w14:cmpd="sng" w14:algn="ctr">
+            <w14:solidFill>
+              <w14:srgbClr w14:val="00B050"/>
+            </w14:solidFill>
+            <w14:prstDash w14:val="solid"/>
+            <w14:bevel/>
+          </w14:textOutline>
+        </w:rPr>
+        <w:t>Drawing Clock Hands with DrawHands Function</w:t>
+      </w:r>
+    </w:p>
+    <w:p>
+      <w:pPr>
+        <w:rPr>
+          <w:color w:val="C00000"/>
+        </w:rPr>
+      </w:pPr>
+      <w:r>
+        <w:t xml:space="preserve">The </w:t>
+      </w:r>
+      <w:r>
+        <w:rPr>
+          <w:color w:val="6600FF"/>
+        </w:rPr>
+        <w:t xml:space="preserve">DrawHands function handles the task of drawing the hour, minute, and second hands </w:t>
+      </w:r>
+      <w:r>
+        <w:t xml:space="preserve">of the clock. The coordinates defining the shapes of the hands (when pointing straight up) are stored in an </w:t>
+      </w:r>
+      <w:r>
+        <w:rPr>
+          <w:color w:val="C00000"/>
+        </w:rPr>
+        <w:t xml:space="preserve">array of POINT structures. </w:t>
+      </w:r>
+    </w:p>
+    <w:p>
+      <w:pPr>
+        <w:rPr>
+          <w:color w:val="0070C0"/>
+        </w:rPr>
+      </w:pPr>
+      <w:r>
+        <w:t xml:space="preserve">Based on the current time, these coordinates are rotated using the RotatePoint function and then displayed using the </w:t>
+      </w:r>
+      <w:r>
+        <w:rPr>
+          <w:color w:val="0070C0"/>
+        </w:rPr>
+        <w:t xml:space="preserve">Windows Polyline function. </w:t>
+      </w:r>
+    </w:p>
+    <w:p>
+      <w:pPr>
+        <w:rPr>
+          <w:color w:val="0000FF"/>
+        </w:rPr>
+      </w:pPr>
+      <w:r>
+        <w:t xml:space="preserve">It's important to note that the hour and minute hands are only drawn if the </w:t>
+      </w:r>
+      <w:r>
+        <w:rPr>
+          <w:color w:val="0000FF"/>
+        </w:rPr>
+        <w:t xml:space="preserve">bChange parameter to DrawHands is set to TRUE. </w:t>
+      </w:r>
+    </w:p>
+    <w:p>
+      <w:r>
+        <w:t>When the clock hands are updated, the hour and minute hands typically don't need to be redrawn unless the time has changed significantly.</w:t>
+      </w:r>
+    </w:p>
+    <w:p/>
+    <w:p/>
+    <w:p>
+      <w:pPr>
+        <w:rPr>
+          <w:sz w:val="28"/>
+          <w:szCs w:val="28"/>
+          <w14:textOutline w14:w="9525" w14:cap="rnd" w14:cmpd="sng" w14:algn="ctr">
+            <w14:solidFill>
+              <w14:srgbClr w14:val="00B050"/>
+            </w14:solidFill>
+            <w14:prstDash w14:val="solid"/>
+            <w14:bevel/>
+          </w14:textOutline>
+        </w:rPr>
+      </w:pPr>
+      <w:r>
+        <w:rPr>
+          <w:sz w:val="28"/>
+          <w:szCs w:val="28"/>
+          <w14:textOutline w14:w="9525" w14:cap="rnd" w14:cmpd="sng" w14:algn="ctr">
+            <w14:solidFill>
+              <w14:srgbClr w14:val="00B050"/>
+            </w14:solidFill>
+            <w14:prstDash w14:val="solid"/>
+            <w14:bevel/>
+          </w14:textOutline>
+        </w:rPr>
+        <w:lastRenderedPageBreak/>
+        <w:t>Window Procedure Handling</w:t>
+      </w:r>
+    </w:p>
+    <w:p>
+      <w:r>
+        <w:t xml:space="preserve">The window procedure manages the various messages received by the window. </w:t>
+      </w:r>
+    </w:p>
+    <w:p>
+      <w:r>
+        <w:t xml:space="preserve">During the </w:t>
+      </w:r>
+      <w:r>
+        <w:rPr>
+          <w:color w:val="0000FF"/>
+        </w:rPr>
+        <w:t xml:space="preserve">WM_CREATE message, the window procedure retrieves the current time </w:t>
+      </w:r>
+      <w:r>
+        <w:t xml:space="preserve">and stores it in the </w:t>
+      </w:r>
+      <w:r>
+        <w:rPr>
+          <w:color w:val="6600FF"/>
+        </w:rPr>
+        <w:t xml:space="preserve">dtPrevious variable. </w:t>
+      </w:r>
+      <w:r>
+        <w:t>This variable will be used later to determine if the hour or minute has changed since the previous update.</w:t>
+      </w:r>
+    </w:p>
+    <w:p>
+      <w:r>
+        <w:t xml:space="preserve">The </w:t>
+      </w:r>
+      <w:r>
+        <w:rPr>
+          <w:color w:val="0070C0"/>
+        </w:rPr>
+        <w:t>first time the clock is drawn is during the initial WM_PAINT message</w:t>
+      </w:r>
+      <w:r>
+        <w:t>. This involves calling the SetIsotropic, DrawClock, and DrawHands functions, with the latter setting the bChange parameter to TRUE to ensure all hands are drawn.</w:t>
+      </w:r>
+    </w:p>
+    <w:p>
+      <w:r>
+        <w:t xml:space="preserve">When a WM_TIMER message is received, the </w:t>
+      </w:r>
+      <w:r>
+        <w:rPr>
+          <w:color w:val="C00000"/>
+        </w:rPr>
+        <w:t xml:space="preserve">window procedure first obtains the new time </w:t>
+      </w:r>
+      <w:r>
+        <w:t xml:space="preserve">and checks if the hour or minute hands need to be redrawn. </w:t>
+      </w:r>
+    </w:p>
+    <w:p>
+      <w:r>
+        <w:t>If so, all the hands are drawn with a white pen using the previous time, effectively erasing them. Otherwise, only the second hand is erased using the white pen. Finally, all the hands are drawn with a black pen, reflecting the updated time.</w:t>
+      </w:r>
+    </w:p>
+    <w:p/>
+    <w:p>
+      <w:pPr>
+        <w:rPr>
+          <w:i/>
+          <w:iCs/>
+        </w:rPr>
+      </w:pPr>
+      <w:r>
+        <w:rPr>
+          <w:i/>
+          <w:iCs/>
+        </w:rPr>
+        <w:t>WhatClr program next, code inside the chapter 8 folder…</w:t>
+      </w:r>
+    </w:p>
+    <w:p/>
+    <w:p>
+      <w:r>
+        <w:object w:dxaOrig="1544" w:dyaOrig="1000" w14:anchorId="686D2147">
+          <v:shape id="_x0000_i1027" type="#_x0000_t75" style="width:77.45pt;height:50.2pt" o:ole="">
+            <v:imagedata r:id="rId37" o:title=""/>
+          </v:shape>
+          <o:OLEObject Type="Embed" ProgID="Package" ShapeID="_x0000_i1027" DrawAspect="Icon" ObjectID="_1762494753" r:id="rId38"/>
+        </w:object>
+      </w:r>
+    </w:p>
+    <w:p/>
+    <w:p>
+      <w:pPr>
+        <w:rPr>
+          <w:sz w:val="28"/>
+          <w:szCs w:val="28"/>
+          <w14:textOutline w14:w="9525" w14:cap="rnd" w14:cmpd="sng" w14:algn="ctr">
+            <w14:solidFill>
+              <w14:srgbClr w14:val="00B050"/>
+            </w14:solidFill>
+            <w14:prstDash w14:val="solid"/>
+            <w14:bevel/>
+          </w14:textOutline>
+        </w:rPr>
+      </w:pPr>
+      <w:r>
+        <w:rPr>
+          <w:sz w:val="28"/>
+          <w:szCs w:val="28"/>
+          <w14:textOutline w14:w="9525" w14:cap="rnd" w14:cmpd="sng" w14:algn="ctr">
+            <w14:solidFill>
+              <w14:srgbClr w14:val="00B050"/>
+            </w14:solidFill>
+            <w14:prstDash w14:val="solid"/>
+            <w14:bevel/>
+          </w14:textOutline>
+        </w:rPr>
+        <w:t>Understanding WHATCLR Program</w:t>
+      </w:r>
+    </w:p>
+    <w:p>
+      <w:r>
+        <w:t xml:space="preserve">The WHATCLR program is a </w:t>
+      </w:r>
+      <w:r>
+        <w:rPr>
+          <w:color w:val="6600FF"/>
+        </w:rPr>
+        <w:t>simple graphical application that displays the RGB color value of the pixel currently under the mouse cursor</w:t>
+      </w:r>
+      <w:r>
+        <w:rPr>
+          <w:color w:val="6600FF"/>
+        </w:rPr>
+        <w:t xml:space="preserve"> in hexadecimal format</w:t>
+      </w:r>
+      <w:r>
+        <w:t>. It utilizes the GetPixel function to retrieve the color information and displays it in a formatted manner.</w:t>
+      </w:r>
+    </w:p>
+    <w:p/>
+    <w:p/>
+    <w:p/>
+    <w:p/>
+    <w:p/>
+    <w:p/>
+    <w:p/>
+    <w:p/>
+    <w:p>
+      <w:pPr>
+        <w:rPr>
+          <w:sz w:val="28"/>
+          <w:szCs w:val="28"/>
+          <w14:textOutline w14:w="9525" w14:cap="rnd" w14:cmpd="sng" w14:algn="ctr">
+            <w14:solidFill>
+              <w14:srgbClr w14:val="00B050"/>
+            </w14:solidFill>
+            <w14:prstDash w14:val="solid"/>
+            <w14:bevel/>
+          </w14:textOutline>
+        </w:rPr>
+      </w:pPr>
+      <w:r>
+        <w:rPr>
+          <w:sz w:val="28"/>
+          <w:szCs w:val="28"/>
+          <w14:textOutline w14:w="9525" w14:cap="rnd" w14:cmpd="sng" w14:algn="ctr">
+            <w14:solidFill>
+              <w14:srgbClr w14:val="00B050"/>
+            </w14:solidFill>
+            <w14:prstDash w14:val="solid"/>
+            <w14:bevel/>
+          </w14:textOutline>
+        </w:rPr>
+        <w:lastRenderedPageBreak/>
+        <w:t>Program Structure</w:t>
+      </w:r>
+    </w:p>
+    <w:p>
+      <w:r>
+        <w:t>The WHATCLR program is written in C and consists of five main functions:</w:t>
+      </w:r>
+    </w:p>
+    <w:p>
+      <w:r>
+        <w:rPr>
+          <w:color w:val="6600FF"/>
+        </w:rPr>
+        <w:t xml:space="preserve">FindWindowSize: </w:t>
+      </w:r>
+      <w:r>
+        <w:t>This function determines the appropriate window size based on the system metrics and text metrics.</w:t>
+      </w:r>
+    </w:p>
+    <w:p>
+      <w:r>
+        <w:rPr>
+          <w:color w:val="6600FF"/>
+        </w:rPr>
+        <w:t xml:space="preserve">WndProc: </w:t>
+      </w:r>
+      <w:r>
+        <w:t>This is the window procedure for the main window of the program. It handles all of the window messages that are sent to the window.</w:t>
+      </w:r>
+    </w:p>
+    <w:p>
+      <w:r>
+        <w:rPr>
+          <w:color w:val="6600FF"/>
+        </w:rPr>
+        <w:t xml:space="preserve">WinMain: </w:t>
+      </w:r>
+      <w:r>
+        <w:t>This is the entry point for the program. It creates the main window and initializes the program.</w:t>
+      </w:r>
+    </w:p>
+    <w:p>
+      <w:r>
+        <w:rPr>
+          <w:color w:val="6600FF"/>
+        </w:rPr>
+        <w:t xml:space="preserve">CreateIC: </w:t>
+      </w:r>
+      <w:r>
+        <w:t>This function creates a device context for the display.</w:t>
+      </w:r>
+    </w:p>
+    <w:p>
+      <w:r>
+        <w:rPr>
+          <w:color w:val="6600FF"/>
+        </w:rPr>
+        <w:t xml:space="preserve">GetPixel: </w:t>
+      </w:r>
+      <w:r>
+        <w:t>This function retrieves the color of the specified pixel on the display.</w:t>
+      </w:r>
+    </w:p>
+    <w:p/>
+    <w:p>
+      <w:pPr>
+        <w:rPr>
+          <w:sz w:val="28"/>
+          <w:szCs w:val="28"/>
+          <w14:textOutline w14:w="9525" w14:cap="rnd" w14:cmpd="sng" w14:algn="ctr">
+            <w14:solidFill>
+              <w14:srgbClr w14:val="00B050"/>
+            </w14:solidFill>
+            <w14:prstDash w14:val="solid"/>
+            <w14:bevel/>
+          </w14:textOutline>
+        </w:rPr>
+      </w:pPr>
+      <w:r>
+        <w:rPr>
+          <w:sz w:val="28"/>
+          <w:szCs w:val="28"/>
+          <w14:textOutline w14:w="9525" w14:cap="rnd" w14:cmpd="sng" w14:algn="ctr">
+            <w14:solidFill>
+              <w14:srgbClr w14:val="00B050"/>
+            </w14:solidFill>
+            <w14:prstDash w14:val="solid"/>
+            <w14:bevel/>
+          </w14:textOutline>
+        </w:rPr>
+        <w:t>Program Operation</w:t>
+      </w:r>
+    </w:p>
+    <w:p>
+      <w:r>
+        <w:t xml:space="preserve">The </w:t>
+      </w:r>
+      <w:r>
+        <w:rPr>
+          <w:color w:val="6600FF"/>
+        </w:rPr>
+        <w:t xml:space="preserve">WinMain function creates the main window </w:t>
+      </w:r>
+      <w:r>
+        <w:t>and sets up the timer to update the color display every 100 milliseconds.</w:t>
+      </w:r>
+    </w:p>
+    <w:p>
+      <w:r>
+        <w:t xml:space="preserve">The </w:t>
+      </w:r>
+      <w:r>
+        <w:rPr>
+          <w:color w:val="6600FF"/>
+        </w:rPr>
+        <w:t xml:space="preserve">WM_TIMER message handler retrieves the current position of the mouse cursor </w:t>
+      </w:r>
+      <w:r>
+        <w:t>and uses the GetPixel function to get the color of the pixel under the cursor.</w:t>
+      </w:r>
+    </w:p>
+    <w:p>
+      <w:r>
+        <w:t xml:space="preserve">If the </w:t>
+      </w:r>
+      <w:r>
+        <w:rPr>
+          <w:color w:val="6600FF"/>
+        </w:rPr>
+        <w:t xml:space="preserve">color has changed </w:t>
+      </w:r>
+      <w:r>
+        <w:t>since the last update, the window is invalidated to trigger a repaint.</w:t>
+      </w:r>
+    </w:p>
+    <w:p>
+      <w:r>
+        <w:t xml:space="preserve">The WM_PAINT message handler </w:t>
+      </w:r>
+      <w:r>
+        <w:rPr>
+          <w:color w:val="6600FF"/>
+        </w:rPr>
+        <w:t xml:space="preserve">retrieves the new color value </w:t>
+      </w:r>
+      <w:r>
+        <w:t>and formats it into a string.</w:t>
+      </w:r>
+    </w:p>
+    <w:p>
+      <w:r>
+        <w:t xml:space="preserve">Finally, the </w:t>
+      </w:r>
+      <w:r>
+        <w:rPr>
+          <w:color w:val="6600FF"/>
+        </w:rPr>
+        <w:t xml:space="preserve">formatted color value is displayed </w:t>
+      </w:r>
+      <w:r>
+        <w:t>in the center of the client area using the DrawText function.</w:t>
+      </w:r>
+    </w:p>
+    <w:p/>
+    <w:p>
+      <w:pPr>
+        <w:rPr>
+          <w:sz w:val="28"/>
+          <w:szCs w:val="28"/>
+          <w14:textOutline w14:w="9525" w14:cap="rnd" w14:cmpd="sng" w14:algn="ctr">
+            <w14:solidFill>
+              <w14:srgbClr w14:val="00B050"/>
+            </w14:solidFill>
+            <w14:prstDash w14:val="solid"/>
+            <w14:bevel/>
+          </w14:textOutline>
+        </w:rPr>
+      </w:pPr>
+      <w:r>
+        <w:rPr>
+          <w:sz w:val="28"/>
+          <w:szCs w:val="28"/>
+          <w14:textOutline w14:w="9525" w14:cap="rnd" w14:cmpd="sng" w14:algn="ctr">
+            <w14:solidFill>
+              <w14:srgbClr w14:val="00B050"/>
+            </w14:solidFill>
+            <w14:prstDash w14:val="solid"/>
+            <w14:bevel/>
+          </w14:textOutline>
+        </w:rPr>
+        <w:t>Window Creation and Sizing</w:t>
+      </w:r>
+    </w:p>
+    <w:p>
+      <w:r>
+        <w:t xml:space="preserve">WHATCLR creates a non-sizeable window using the WS_BORDER window style in the CreateWindow function. This ensures that the </w:t>
+      </w:r>
+      <w:r>
+        <w:rPr>
+          <w:color w:val="6600FF"/>
+        </w:rPr>
+        <w:t xml:space="preserve">window cannot be resized </w:t>
+      </w:r>
+      <w:r>
+        <w:t>by the user and is only large enough to display the hexadecimal RGB value.</w:t>
+      </w:r>
+    </w:p>
+    <w:p/>
+    <w:p>
+      <w:pPr>
+        <w:rPr>
+          <w:sz w:val="28"/>
+          <w:szCs w:val="28"/>
+          <w14:textOutline w14:w="9525" w14:cap="rnd" w14:cmpd="sng" w14:algn="ctr">
+            <w14:solidFill>
+              <w14:srgbClr w14:val="00B050"/>
+            </w14:solidFill>
+            <w14:prstDash w14:val="solid"/>
+            <w14:bevel/>
+          </w14:textOutline>
+        </w:rPr>
+      </w:pPr>
+      <w:r>
+        <w:rPr>
+          <w:sz w:val="28"/>
+          <w:szCs w:val="28"/>
+          <w14:textOutline w14:w="9525" w14:cap="rnd" w14:cmpd="sng" w14:algn="ctr">
+            <w14:solidFill>
+              <w14:srgbClr w14:val="00B050"/>
+            </w14:solidFill>
+            <w14:prstDash w14:val="solid"/>
+            <w14:bevel/>
+          </w14:textOutline>
+        </w:rPr>
+        <w:t>Device Context Handling</w:t>
+      </w:r>
+    </w:p>
+    <w:p>
+      <w:r>
+        <w:t xml:space="preserve">WHATCLR creates a </w:t>
+      </w:r>
+      <w:r>
+        <w:rPr>
+          <w:color w:val="6600FF"/>
+        </w:rPr>
+        <w:t xml:space="preserve">device context for the entire video display </w:t>
+      </w:r>
+      <w:r>
+        <w:t>during the WM_CREATE message. This device context is maintained throughout the program's lifetime and is used to retrieve the pixel color at the current mouse cursor position.</w:t>
+      </w:r>
+    </w:p>
+    <w:p/>
+    <w:p>
+      <w:pPr>
+        <w:rPr>
+          <w:sz w:val="28"/>
+          <w:szCs w:val="28"/>
+          <w14:textOutline w14:w="9525" w14:cap="rnd" w14:cmpd="sng" w14:algn="ctr">
+            <w14:solidFill>
+              <w14:srgbClr w14:val="00B050"/>
+            </w14:solidFill>
+            <w14:prstDash w14:val="solid"/>
+            <w14:bevel/>
+          </w14:textOutline>
+        </w:rPr>
+      </w:pPr>
+      <w:r>
+        <w:rPr>
+          <w:sz w:val="28"/>
+          <w:szCs w:val="28"/>
+          <w14:textOutline w14:w="9525" w14:cap="rnd" w14:cmpd="sng" w14:algn="ctr">
+            <w14:solidFill>
+              <w14:srgbClr w14:val="00B050"/>
+            </w14:solidFill>
+            <w14:prstDash w14:val="solid"/>
+            <w14:bevel/>
+          </w14:textOutline>
+        </w:rPr>
+        <w:lastRenderedPageBreak/>
+        <w:t>RGB Color Display</w:t>
+      </w:r>
+    </w:p>
+    <w:p>
+      <w:r>
+        <w:t>The RGB color value is displayed during the WM_PAINT message. The device context obtained during the WM_CREATE message is used to draw the color value in the center of the client area.</w:t>
+      </w:r>
+    </w:p>
+    <w:p/>
+    <w:p>
+      <w:pPr>
+        <w:rPr>
+          <w:sz w:val="28"/>
+          <w:szCs w:val="28"/>
+          <w14:textOutline w14:w="9525" w14:cap="rnd" w14:cmpd="sng" w14:algn="ctr">
+            <w14:solidFill>
+              <w14:srgbClr w14:val="00B050"/>
+            </w14:solidFill>
+            <w14:prstDash w14:val="solid"/>
+            <w14:bevel/>
+          </w14:textOutline>
+        </w:rPr>
+      </w:pPr>
+      <w:r>
+        <w:rPr>
+          <w:sz w:val="28"/>
+          <w:szCs w:val="28"/>
+          <w14:textOutline w14:w="9525" w14:cap="rnd" w14:cmpd="sng" w14:algn="ctr">
+            <w14:solidFill>
+              <w14:srgbClr w14:val="00B050"/>
+            </w14:solidFill>
+            <w14:prstDash w14:val="solid"/>
+            <w14:bevel/>
+          </w14:textOutline>
+        </w:rPr>
+        <w:t>Drawing on the Screen with CreateDC</w:t>
+      </w:r>
+    </w:p>
+    <w:p>
+      <w:r>
+        <w:t>The CreateDC function can be used to obtain a device context for any part of the screen, not just the current application's window. However, it is generally considered impolite to draw on another application's window without permission.</w:t>
+      </w:r>
+    </w:p>
+    <w:p>
+      <w:r>
+        <w:drawing>
+          <wp:inline distT="0" distB="0" distL="0" distR="0" wp14:anchorId="0998DA15" wp14:editId="5CEE981A">
+            <wp:extent cx="5943600" cy="4431665"/>
+            <wp:effectExtent l="0" t="0" r="0" b="6985"/>
+            <wp:docPr id="28" name="Picture 28"/>
+            <wp:cNvGraphicFramePr>
+              <a:graphicFrameLocks xmlns:a="http://schemas.openxmlformats.org/drawingml/2006/main" noChangeAspect="1"/>
+            </wp:cNvGraphicFramePr>
+            <a:graphic xmlns:a="http://schemas.openxmlformats.org/drawingml/2006/main">
+              <a:graphicData uri="http://schemas.openxmlformats.org/drawingml/2006/picture">
+                <pic:pic xmlns:pic="http://schemas.openxmlformats.org/drawingml/2006/picture">
+                  <pic:nvPicPr>
+                    <pic:cNvPr id="1" name=""/>
+                    <pic:cNvPicPr/>
+                  </pic:nvPicPr>
+                  <pic:blipFill>
+                    <a:blip r:embed="rId39"/>
+                    <a:stretch>
+                      <a:fillRect/>
+                    </a:stretch>
+                  </pic:blipFill>
+                  <pic:spPr>
+                    <a:xfrm>
+                      <a:off x="0" y="0"/>
+                      <a:ext cx="5943600" cy="4431665"/>
+                    </a:xfrm>
+                    <a:prstGeom prst="rect">
+                      <a:avLst/>
+                    </a:prstGeom>
+                  </pic:spPr>
+                </pic:pic>
+              </a:graphicData>
+            </a:graphic>
+          </wp:inline>
+        </w:drawing>
+      </w:r>
+    </w:p>
+    <w:p>
+      <w:pPr>
+        <w:rPr>
+          <w:sz w:val="28"/>
+          <w:szCs w:val="28"/>
+          <w14:textOutline w14:w="9525" w14:cap="rnd" w14:cmpd="sng" w14:algn="ctr">
+            <w14:solidFill>
+              <w14:srgbClr w14:val="00B050"/>
+            </w14:solidFill>
+            <w14:prstDash w14:val="solid"/>
+            <w14:bevel/>
+          </w14:textOutline>
+        </w:rPr>
+      </w:pPr>
+    </w:p>
+    <w:p>
+      <w:pPr>
+        <w:rPr>
+          <w:sz w:val="28"/>
+          <w:szCs w:val="28"/>
+          <w14:textOutline w14:w="9525" w14:cap="rnd" w14:cmpd="sng" w14:algn="ctr">
+            <w14:solidFill>
+              <w14:srgbClr w14:val="00B050"/>
+            </w14:solidFill>
+            <w14:prstDash w14:val="solid"/>
+            <w14:bevel/>
+          </w14:textOutline>
+        </w:rPr>
+      </w:pPr>
+    </w:p>
+    <w:p>
+      <w:pPr>
+        <w:rPr>
+          <w:sz w:val="28"/>
+          <w:szCs w:val="28"/>
+          <w14:textOutline w14:w="9525" w14:cap="rnd" w14:cmpd="sng" w14:algn="ctr">
+            <w14:solidFill>
+              <w14:srgbClr w14:val="00B050"/>
+            </w14:solidFill>
+            <w14:prstDash w14:val="solid"/>
+            <w14:bevel/>
+          </w14:textOutline>
+        </w:rPr>
+      </w:pPr>
+    </w:p>
+    <w:p>
+      <w:pPr>
+        <w:rPr>
+          <w:sz w:val="28"/>
+          <w:szCs w:val="28"/>
+          <w14:textOutline w14:w="9525" w14:cap="rnd" w14:cmpd="sng" w14:algn="ctr">
+            <w14:solidFill>
+              <w14:srgbClr w14:val="00B050"/>
+            </w14:solidFill>
+            <w14:prstDash w14:val="solid"/>
+            <w14:bevel/>
+          </w14:textOutline>
+        </w:rPr>
+      </w:pPr>
+    </w:p>
+    <w:p>
+      <w:pPr>
+        <w:rPr>
+          <w:sz w:val="28"/>
+          <w:szCs w:val="28"/>
+          <w14:textOutline w14:w="9525" w14:cap="rnd" w14:cmpd="sng" w14:algn="ctr">
+            <w14:solidFill>
+              <w14:srgbClr w14:val="00B050"/>
+            </w14:solidFill>
+            <w14:prstDash w14:val="solid"/>
+            <w14:bevel/>
+          </w14:textOutline>
+        </w:rPr>
+      </w:pPr>
+      <w:r>
+        <w:rPr>
+          <w:sz w:val="28"/>
+          <w:szCs w:val="28"/>
+          <w14:textOutline w14:w="9525" w14:cap="rnd" w14:cmpd="sng" w14:algn="ctr">
+            <w14:solidFill>
+              <w14:srgbClr w14:val="00B050"/>
+            </w14:solidFill>
+            <w14:prstDash w14:val="solid"/>
+            <w14:bevel/>
+          </w14:textOutline>
+        </w:rPr>
+        <w:lastRenderedPageBreak/>
+        <w:t>Comparison with Previous Program</w:t>
+      </w:r>
+    </w:p>
+    <w:p>
+      <w:r>
+        <w:t>The WHATCLR program differs from the previous programs in the chapter in several ways:</w:t>
+      </w:r>
+    </w:p>
+    <w:p>
+      <w:r>
+        <w:t xml:space="preserve">It uses the </w:t>
+      </w:r>
+      <w:r>
+        <w:rPr>
+          <w:color w:val="0000FF"/>
+        </w:rPr>
+        <w:t xml:space="preserve">GetPixel function to retrieve color information </w:t>
+      </w:r>
+      <w:r>
+        <w:t>from the display, whereas previous programs used the GetText function to retrieve text information.</w:t>
+      </w:r>
+    </w:p>
+    <w:p>
+      <w:r>
+        <w:t xml:space="preserve">It </w:t>
+      </w:r>
+      <w:r>
+        <w:rPr>
+          <w:color w:val="0000FF"/>
+        </w:rPr>
+        <w:t>updates the displayed color value</w:t>
+      </w:r>
+      <w:r>
+        <w:t xml:space="preserve"> continuously using a timer, whereas previous programs only updated the display when the window was resized or redrawn.</w:t>
+      </w:r>
+    </w:p>
+    <w:p>
+      <w:r>
+        <w:t xml:space="preserve">It </w:t>
+      </w:r>
+      <w:r>
+        <w:rPr>
+          <w:color w:val="0000FF"/>
+        </w:rPr>
+        <w:t>displays the color value in a formatted manner</w:t>
+      </w:r>
+      <w:r>
+        <w:t>, including the RGB components, whereas previous programs simply displayed the text information.</w:t>
+      </w:r>
+    </w:p>
+    <w:p>
+      <w:r>
+        <w:t xml:space="preserve">Overall, the </w:t>
+      </w:r>
+      <w:r>
+        <w:rPr>
+          <w:color w:val="0000FF"/>
+        </w:rPr>
+        <w:t xml:space="preserve">WHATCLR program demonstrates the use of the GetPixel function </w:t>
+      </w:r>
+      <w:r>
+        <w:t>and the WM_TIMER message to create a simple but useful graphical application.</w:t>
+      </w:r>
+    </w:p>
+    <w:p/>
     <w:sectPr>
       <w:pgSz w:w="12240" w:h="15840"/>
       <w:pgMar w:top="1440" w:right="1440" w:bottom="1440" w:left="1440" w:header="720" w:footer="720" w:gutter="0"/>

</xml_diff>